<commit_message>
Finished up my section of the MEng report. Flow chart needs to be added
</commit_message>
<xml_diff>
--- a/MEng_TaskB/Report/A3reportB42_final.docx
+++ b/MEng_TaskB/Report/A3reportB42_final.docx
@@ -9,6 +9,7 @@
           <w:rFonts w:cs="Arial"/>
           <w:b/>
           <w:bCs/>
+          <w:spacing w:val="-4"/>
           <w:sz w:val="22"/>
           <w:szCs w:val="22"/>
         </w:rPr>
@@ -18,6 +19,7 @@
           <w:rFonts w:cs="Arial"/>
           <w:b/>
           <w:bCs/>
+          <w:spacing w:val="-4"/>
           <w:sz w:val="22"/>
           <w:szCs w:val="22"/>
         </w:rPr>
@@ -29,32 +31,67 @@
         <w:jc w:val="center"/>
         <w:rPr>
           <w:rFonts w:cs="Arial"/>
+          <w:spacing w:val="-4"/>
           <w:sz w:val="18"/>
           <w:szCs w:val="18"/>
         </w:rPr>
       </w:pPr>
+      <w:proofErr w:type="spellStart"/>
       <w:r>
         <w:rPr>
           <w:rFonts w:cs="Arial"/>
+          <w:spacing w:val="-4"/>
           <w:sz w:val="18"/>
           <w:szCs w:val="18"/>
         </w:rPr>
-        <w:t>Difedile Rasenyalo [28294882] &amp; Isabel de Waal</w:t>
-      </w:r>
+        <w:t>Difedile</w:t>
+      </w:r>
+      <w:proofErr w:type="spellEnd"/>
       <w:r>
         <w:rPr>
           <w:rFonts w:cs="Arial"/>
+          <w:spacing w:val="-4"/>
           <w:sz w:val="18"/>
           <w:szCs w:val="18"/>
         </w:rPr>
         <w:t xml:space="preserve"> </w:t>
       </w:r>
+      <w:proofErr w:type="spellStart"/>
       <w:r>
         <w:rPr>
           <w:rFonts w:cs="Arial"/>
+          <w:spacing w:val="-4"/>
           <w:sz w:val="18"/>
           <w:szCs w:val="18"/>
         </w:rPr>
+        <w:t>Rasenyalo</w:t>
+      </w:r>
+      <w:proofErr w:type="spellEnd"/>
+      <w:r>
+        <w:rPr>
+          <w:rFonts w:cs="Arial"/>
+          <w:spacing w:val="-4"/>
+          <w:sz w:val="18"/>
+          <w:szCs w:val="18"/>
+        </w:rPr>
+        <w:t xml:space="preserve"> [28294882] &amp; Isabel de Waal</w:t>
+      </w:r>
+      <w:r>
+        <w:rPr>
+          <w:rFonts w:cs="Arial"/>
+          <w:spacing w:val="-4"/>
+          <w:sz w:val="18"/>
+          <w:szCs w:val="18"/>
+        </w:rPr>
+        <w:t xml:space="preserve"> </w:t>
+      </w:r>
+      <w:r>
+        <w:rPr>
+          <w:rFonts w:cs="Arial"/>
+          <w:spacing w:val="-4"/>
+          <w:sz w:val="18"/>
+          <w:szCs w:val="18"/>
+        </w:rPr>
         <w:t>[20805055]</w:t>
       </w:r>
     </w:p>
@@ -62,6 +99,18 @@
       <w:pPr>
         <w:jc w:val="center"/>
         <w:rPr>
+          <w:rFonts w:cs="Arial"/>
+          <w:spacing w:val="-4"/>
+          <w:sz w:val="18"/>
+          <w:szCs w:val="18"/>
+        </w:rPr>
+      </w:pPr>
+    </w:p>
+    <w:p>
+      <w:pPr>
+        <w:jc w:val="center"/>
+        <w:rPr>
+          <w:spacing w:val="-4"/>
           <w:sz w:val="18"/>
           <w:szCs w:val="18"/>
         </w:rPr>
@@ -76,13 +125,11 @@
         </w:numPr>
         <w:spacing w:after="160"/>
         <w:ind w:left="284"/>
-        <w:jc w:val="both"/>
         <w:rPr>
           <w:rFonts w:cs="Arial"/>
           <w:b/>
           <w:bCs/>
-          <w:sz w:val="22"/>
-          <w:szCs w:val="22"/>
+          <w:spacing w:val="-4"/>
           <w:u w:val="single"/>
         </w:rPr>
       </w:pPr>
@@ -91,11 +138,10 @@
           <w:rFonts w:cs="Arial"/>
           <w:b/>
           <w:bCs/>
-          <w:sz w:val="22"/>
-          <w:szCs w:val="22"/>
+          <w:spacing w:val="-4"/>
           <w:u w:val="single"/>
         </w:rPr>
-        <w:t xml:space="preserve">Introduction </w:t>
+        <w:t>Introduction</w:t>
       </w:r>
     </w:p>
     <w:p>
@@ -112,6 +158,7 @@
           <w:rFonts w:cs="Arial"/>
           <w:b/>
           <w:bCs/>
+          <w:spacing w:val="-4"/>
           <w:sz w:val="22"/>
           <w:szCs w:val="22"/>
         </w:rPr>
@@ -121,6 +168,7 @@
           <w:rFonts w:cs="Arial"/>
           <w:b/>
           <w:bCs/>
+          <w:spacing w:val="-4"/>
           <w:sz w:val="22"/>
           <w:szCs w:val="22"/>
         </w:rPr>
@@ -133,14 +181,16 @@
         <w:ind w:left="397"/>
         <w:jc w:val="both"/>
         <w:rPr>
-          <w:rFonts w:cs="Arial"/>
-          <w:sz w:val="22"/>
-          <w:szCs w:val="22"/>
-        </w:rPr>
-      </w:pPr>
-      <w:r>
-        <w:rPr>
-          <w:rFonts w:cs="Arial"/>
+          <w:rFonts w:ascii="Aptos Narrow" w:hAnsi="Aptos Narrow" w:cs="Arial"/>
+          <w:spacing w:val="-4"/>
+          <w:sz w:val="22"/>
+          <w:szCs w:val="22"/>
+        </w:rPr>
+      </w:pPr>
+      <w:r>
+        <w:rPr>
+          <w:rFonts w:ascii="Aptos Narrow" w:hAnsi="Aptos Narrow" w:cs="Arial"/>
+          <w:spacing w:val="-4"/>
           <w:sz w:val="22"/>
           <w:szCs w:val="22"/>
         </w:rPr>
@@ -148,7 +198,8 @@
       </w:r>
       <w:r>
         <w:rPr>
-          <w:rFonts w:cs="Arial"/>
+          <w:rFonts w:ascii="Aptos Narrow" w:hAnsi="Aptos Narrow" w:cs="Arial"/>
+          <w:spacing w:val="-4"/>
           <w:sz w:val="22"/>
           <w:szCs w:val="22"/>
         </w:rPr>
@@ -156,7 +207,8 @@
       </w:r>
       <w:r>
         <w:rPr>
-          <w:rFonts w:cs="Arial"/>
+          <w:rFonts w:ascii="Aptos Narrow" w:hAnsi="Aptos Narrow" w:cs="Arial"/>
+          <w:spacing w:val="-4"/>
           <w:sz w:val="22"/>
           <w:szCs w:val="22"/>
         </w:rPr>
@@ -164,7 +216,8 @@
       </w:r>
       <w:r>
         <w:rPr>
-          <w:rFonts w:cs="Arial"/>
+          <w:rFonts w:ascii="Aptos Narrow" w:hAnsi="Aptos Narrow" w:cs="Arial"/>
+          <w:spacing w:val="-4"/>
           <w:sz w:val="22"/>
           <w:szCs w:val="22"/>
         </w:rPr>
@@ -172,7 +225,8 @@
       </w:r>
       <w:r>
         <w:rPr>
-          <w:rFonts w:cs="Arial"/>
+          <w:rFonts w:ascii="Aptos Narrow" w:hAnsi="Aptos Narrow" w:cs="Arial"/>
+          <w:spacing w:val="-4"/>
           <w:sz w:val="22"/>
           <w:szCs w:val="22"/>
         </w:rPr>
@@ -180,7 +234,8 @@
       </w:r>
       <w:r>
         <w:rPr>
-          <w:rFonts w:cs="Arial"/>
+          <w:rFonts w:ascii="Aptos Narrow" w:hAnsi="Aptos Narrow" w:cs="Arial"/>
+          <w:spacing w:val="-4"/>
           <w:sz w:val="22"/>
           <w:szCs w:val="22"/>
         </w:rPr>
@@ -188,7 +243,8 @@
       </w:r>
       <w:r>
         <w:rPr>
-          <w:rFonts w:cs="Arial"/>
+          <w:rFonts w:ascii="Aptos Narrow" w:hAnsi="Aptos Narrow" w:cs="Arial"/>
+          <w:spacing w:val="-4"/>
           <w:sz w:val="22"/>
           <w:szCs w:val="22"/>
         </w:rPr>
@@ -196,7 +252,8 @@
       </w:r>
       <w:r>
         <w:rPr>
-          <w:rFonts w:cs="Arial"/>
+          <w:rFonts w:ascii="Aptos Narrow" w:hAnsi="Aptos Narrow" w:cs="Arial"/>
+          <w:spacing w:val="-4"/>
           <w:sz w:val="22"/>
           <w:szCs w:val="22"/>
         </w:rPr>
@@ -204,7 +261,8 @@
       </w:r>
       <w:r>
         <w:rPr>
-          <w:rFonts w:cs="Arial"/>
+          <w:rFonts w:ascii="Aptos Narrow" w:hAnsi="Aptos Narrow" w:cs="Arial"/>
+          <w:spacing w:val="-4"/>
           <w:sz w:val="22"/>
           <w:szCs w:val="22"/>
         </w:rPr>
@@ -212,7 +270,8 @@
       </w:r>
       <w:r>
         <w:rPr>
-          <w:rFonts w:cs="Arial"/>
+          <w:rFonts w:ascii="Aptos Narrow" w:hAnsi="Aptos Narrow" w:cs="Arial"/>
+          <w:spacing w:val="-4"/>
           <w:sz w:val="22"/>
           <w:szCs w:val="22"/>
         </w:rPr>
@@ -220,7 +279,8 @@
       </w:r>
       <w:r>
         <w:rPr>
-          <w:rFonts w:cs="Arial"/>
+          <w:rFonts w:ascii="Aptos Narrow" w:hAnsi="Aptos Narrow" w:cs="Arial"/>
+          <w:spacing w:val="-4"/>
           <w:sz w:val="22"/>
           <w:szCs w:val="22"/>
         </w:rPr>
@@ -228,7 +288,8 @@
       </w:r>
       <w:r>
         <w:rPr>
-          <w:rFonts w:cs="Arial"/>
+          <w:rFonts w:ascii="Aptos Narrow" w:hAnsi="Aptos Narrow" w:cs="Arial"/>
+          <w:spacing w:val="-4"/>
           <w:sz w:val="22"/>
           <w:szCs w:val="22"/>
         </w:rPr>
@@ -236,7 +297,8 @@
       </w:r>
       <w:r>
         <w:rPr>
-          <w:rFonts w:cs="Arial"/>
+          <w:rFonts w:ascii="Aptos Narrow" w:hAnsi="Aptos Narrow" w:cs="Arial"/>
+          <w:spacing w:val="-4"/>
           <w:sz w:val="22"/>
           <w:szCs w:val="22"/>
         </w:rPr>
@@ -244,7 +306,8 @@
       </w:r>
       <w:r>
         <w:rPr>
-          <w:rFonts w:cs="Arial"/>
+          <w:rFonts w:ascii="Aptos Narrow" w:hAnsi="Aptos Narrow" w:cs="Arial"/>
+          <w:spacing w:val="-4"/>
           <w:sz w:val="22"/>
           <w:szCs w:val="22"/>
         </w:rPr>
@@ -252,7 +315,8 @@
       </w:r>
       <w:r>
         <w:rPr>
-          <w:rFonts w:cs="Arial"/>
+          <w:rFonts w:ascii="Aptos Narrow" w:hAnsi="Aptos Narrow" w:cs="Arial"/>
+          <w:spacing w:val="-4"/>
           <w:sz w:val="22"/>
           <w:szCs w:val="22"/>
         </w:rPr>
@@ -260,7 +324,8 @@
       </w:r>
       <w:r>
         <w:rPr>
-          <w:rFonts w:cs="Arial"/>
+          <w:rFonts w:ascii="Aptos Narrow" w:hAnsi="Aptos Narrow" w:cs="Arial"/>
+          <w:spacing w:val="-4"/>
           <w:sz w:val="22"/>
           <w:szCs w:val="22"/>
         </w:rPr>
@@ -268,7 +333,8 @@
       </w:r>
       <w:r>
         <w:rPr>
-          <w:rFonts w:cs="Arial"/>
+          <w:rFonts w:ascii="Aptos Narrow" w:hAnsi="Aptos Narrow" w:cs="Arial"/>
+          <w:spacing w:val="-4"/>
           <w:sz w:val="22"/>
           <w:szCs w:val="22"/>
         </w:rPr>
@@ -276,7 +342,8 @@
       </w:r>
       <w:r>
         <w:rPr>
-          <w:rFonts w:cs="Arial"/>
+          <w:rFonts w:ascii="Aptos Narrow" w:hAnsi="Aptos Narrow" w:cs="Arial"/>
+          <w:spacing w:val="-4"/>
           <w:sz w:val="22"/>
           <w:szCs w:val="22"/>
         </w:rPr>
@@ -284,7 +351,8 @@
       </w:r>
       <w:r>
         <w:rPr>
-          <w:rFonts w:cs="Arial"/>
+          <w:rFonts w:ascii="Aptos Narrow" w:hAnsi="Aptos Narrow" w:cs="Arial"/>
+          <w:spacing w:val="-4"/>
           <w:sz w:val="22"/>
           <w:szCs w:val="22"/>
         </w:rPr>
@@ -292,7 +360,8 @@
       </w:r>
       <w:r>
         <w:rPr>
-          <w:rFonts w:cs="Arial"/>
+          <w:rFonts w:ascii="Aptos Narrow" w:hAnsi="Aptos Narrow" w:cs="Arial"/>
+          <w:spacing w:val="-4"/>
           <w:sz w:val="22"/>
           <w:szCs w:val="22"/>
         </w:rPr>
@@ -300,7 +369,8 @@
       </w:r>
       <w:r>
         <w:rPr>
-          <w:rFonts w:cs="Arial"/>
+          <w:rFonts w:ascii="Aptos Narrow" w:hAnsi="Aptos Narrow" w:cs="Arial"/>
+          <w:spacing w:val="-4"/>
           <w:sz w:val="22"/>
           <w:szCs w:val="22"/>
         </w:rPr>
@@ -308,7 +378,8 @@
       </w:r>
       <w:r>
         <w:rPr>
-          <w:rFonts w:cs="Arial"/>
+          <w:rFonts w:ascii="Aptos Narrow" w:hAnsi="Aptos Narrow" w:cs="Arial"/>
+          <w:spacing w:val="-4"/>
           <w:sz w:val="22"/>
           <w:szCs w:val="22"/>
         </w:rPr>
@@ -316,7 +387,8 @@
       </w:r>
       <w:r>
         <w:rPr>
-          <w:rFonts w:cs="Arial"/>
+          <w:rFonts w:ascii="Aptos Narrow" w:hAnsi="Aptos Narrow" w:cs="Arial"/>
+          <w:spacing w:val="-4"/>
           <w:sz w:val="22"/>
           <w:szCs w:val="22"/>
         </w:rPr>
@@ -324,7 +396,8 @@
       </w:r>
       <w:r>
         <w:rPr>
-          <w:rFonts w:cs="Arial"/>
+          <w:rFonts w:ascii="Aptos Narrow" w:hAnsi="Aptos Narrow" w:cs="Arial"/>
+          <w:spacing w:val="-4"/>
           <w:sz w:val="22"/>
           <w:szCs w:val="22"/>
         </w:rPr>
@@ -343,6 +416,7 @@
           <w:rFonts w:cs="Arial"/>
           <w:b/>
           <w:bCs/>
+          <w:spacing w:val="-4"/>
           <w:sz w:val="22"/>
           <w:szCs w:val="22"/>
         </w:rPr>
@@ -352,10 +426,113 @@
           <w:rFonts w:cs="Arial"/>
           <w:b/>
           <w:bCs/>
+          <w:spacing w:val="-4"/>
           <w:sz w:val="22"/>
           <w:szCs w:val="22"/>
         </w:rPr>
         <w:t>Objectives</w:t>
+      </w:r>
+    </w:p>
+    <w:p>
+      <w:pPr>
+        <w:ind w:left="397"/>
+        <w:jc w:val="both"/>
+        <w:rPr>
+          <w:rFonts w:ascii="Aptos Narrow" w:hAnsi="Aptos Narrow" w:cs="Arial"/>
+          <w:b/>
+          <w:bCs/>
+          <w:spacing w:val="-4"/>
+          <w:sz w:val="22"/>
+          <w:szCs w:val="22"/>
+        </w:rPr>
+      </w:pPr>
+      <w:r>
+        <w:rPr>
+          <w:rFonts w:ascii="Aptos Narrow" w:hAnsi="Aptos Narrow" w:cs="Arial"/>
+          <w:b/>
+          <w:bCs/>
+          <w:spacing w:val="-4"/>
+          <w:sz w:val="22"/>
+          <w:szCs w:val="22"/>
+        </w:rPr>
+        <w:t>Task A:</w:t>
+      </w:r>
+      <w:r>
+        <w:rPr>
+          <w:rFonts w:ascii="Aptos Narrow" w:hAnsi="Aptos Narrow" w:cs="Arial"/>
+          <w:spacing w:val="-4"/>
+          <w:sz w:val="22"/>
+          <w:szCs w:val="22"/>
+        </w:rPr>
+        <w:t xml:space="preserve"> The objective was to evaluate the effectiveness of a baseline imputation versus that of a Naïve Bayes imputation on the performance of classification models. For this study we also decided to look at the influence </w:t>
+      </w:r>
+      <w:r>
+        <w:rPr>
+          <w:rFonts w:ascii="Aptos Narrow" w:hAnsi="Aptos Narrow" w:cs="Arial"/>
+          <w:spacing w:val="-4"/>
+          <w:sz w:val="22"/>
+          <w:szCs w:val="22"/>
+        </w:rPr>
+        <w:t>of the</w:t>
+      </w:r>
+      <w:r>
+        <w:rPr>
+          <w:rFonts w:ascii="Aptos Narrow" w:hAnsi="Aptos Narrow" w:cs="Arial"/>
+          <w:spacing w:val="-4"/>
+          <w:sz w:val="22"/>
+          <w:szCs w:val="22"/>
+        </w:rPr>
+        <w:t xml:space="preserve"> proportion of missing values on the effectiveness of the imputation method.</w:t>
+      </w:r>
+    </w:p>
+    <w:p>
+      <w:pPr>
+        <w:ind w:left="397"/>
+        <w:jc w:val="both"/>
+        <w:rPr>
+          <w:rFonts w:ascii="Aptos Narrow" w:hAnsi="Aptos Narrow" w:cs="Arial"/>
+          <w:spacing w:val="-4"/>
+          <w:sz w:val="22"/>
+          <w:szCs w:val="22"/>
+        </w:rPr>
+      </w:pPr>
+      <w:r>
+        <w:rPr>
+          <w:rFonts w:ascii="Aptos Narrow" w:hAnsi="Aptos Narrow" w:cs="Arial"/>
+          <w:b/>
+          <w:bCs/>
+          <w:spacing w:val="-4"/>
+          <w:sz w:val="22"/>
+          <w:szCs w:val="22"/>
+        </w:rPr>
+        <w:t>Task B:</w:t>
+      </w:r>
+      <w:r>
+        <w:rPr>
+          <w:rFonts w:ascii="Aptos Narrow" w:hAnsi="Aptos Narrow" w:cs="Arial"/>
+          <w:spacing w:val="-4"/>
+          <w:sz w:val="22"/>
+          <w:szCs w:val="22"/>
+        </w:rPr>
+        <w:t xml:space="preserve"> Building upon the groundwork of Task A, this task aims to </w:t>
+      </w:r>
+      <w:r>
+        <w:rPr>
+          <w:rFonts w:ascii="Aptos Narrow" w:hAnsi="Aptos Narrow" w:cs="Arial"/>
+          <w:spacing w:val="-4"/>
+          <w:sz w:val="22"/>
+          <w:szCs w:val="22"/>
+        </w:rPr>
+        <w:t>use the K Nearest neighbours’ classifier to address the missing numerical value</w:t>
+      </w:r>
+      <w:r>
+        <w:rPr>
+          <w:rFonts w:ascii="Aptos Narrow" w:hAnsi="Aptos Narrow" w:cs="Arial"/>
+          <w:spacing w:val="-4"/>
+          <w:sz w:val="22"/>
+          <w:szCs w:val="22"/>
+        </w:rPr>
+        <w:t>. Additionally, the effectiveness of this approach will be compared against a baseline numerical value imputation method using two distinct machine learning models.</w:t>
       </w:r>
     </w:p>
     <w:p>
@@ -366,98 +543,7 @@
           <w:rFonts w:cs="Arial"/>
           <w:b/>
           <w:bCs/>
-          <w:sz w:val="22"/>
-          <w:szCs w:val="22"/>
-        </w:rPr>
-      </w:pPr>
-      <w:r>
-        <w:rPr>
-          <w:rFonts w:cs="Arial"/>
-          <w:b/>
-          <w:bCs/>
-          <w:sz w:val="22"/>
-          <w:szCs w:val="22"/>
-        </w:rPr>
-        <w:t>Task A:</w:t>
-      </w:r>
-      <w:r>
-        <w:rPr>
-          <w:rFonts w:cs="Arial"/>
-          <w:sz w:val="22"/>
-          <w:szCs w:val="22"/>
-        </w:rPr>
-        <w:t xml:space="preserve"> The objective was to evaluate the effectiveness of a baseline imputation versus that of a Naïve Bayes imputation on the performance of classification models. For this study we also decided to look at the influence </w:t>
-      </w:r>
-      <w:r>
-        <w:rPr>
-          <w:rFonts w:cs="Arial"/>
-          <w:sz w:val="22"/>
-          <w:szCs w:val="22"/>
-        </w:rPr>
-        <w:t>of the</w:t>
-      </w:r>
-      <w:r>
-        <w:rPr>
-          <w:rFonts w:cs="Arial"/>
-          <w:sz w:val="22"/>
-          <w:szCs w:val="22"/>
-        </w:rPr>
-        <w:t xml:space="preserve"> proportion of missing values on the effectiveness of the imputation method.</w:t>
-      </w:r>
-    </w:p>
-    <w:p>
-      <w:pPr>
-        <w:ind w:left="397"/>
-        <w:jc w:val="both"/>
-        <w:rPr>
-          <w:rFonts w:cs="Arial"/>
-          <w:sz w:val="22"/>
-          <w:szCs w:val="22"/>
-        </w:rPr>
-      </w:pPr>
-      <w:r>
-        <w:rPr>
-          <w:rFonts w:cs="Arial"/>
-          <w:b/>
-          <w:bCs/>
-          <w:sz w:val="22"/>
-          <w:szCs w:val="22"/>
-        </w:rPr>
-        <w:t>Task B:</w:t>
-      </w:r>
-      <w:r>
-        <w:rPr>
-          <w:rFonts w:cs="Arial"/>
-          <w:sz w:val="22"/>
-          <w:szCs w:val="22"/>
-        </w:rPr>
-        <w:t xml:space="preserve"> Building upon the groundwork of Task A, this task aims to </w:t>
-      </w:r>
-      <w:r>
-        <w:rPr>
-          <w:rFonts w:cs="Arial"/>
-          <w:sz w:val="22"/>
-          <w:szCs w:val="22"/>
-        </w:rPr>
-        <w:t>use the K Nearest neighbours’ classifier to address the missing numerical value</w:t>
-      </w:r>
-      <w:r>
-        <w:rPr>
-          <w:rFonts w:cs="Arial"/>
-          <w:sz w:val="22"/>
-          <w:szCs w:val="22"/>
-        </w:rPr>
-        <w:t>. Additionally, the effectiveness of this approach will be compared against a baseline numerical value imputation method using two distinct machine learning models.</w:t>
-      </w:r>
-    </w:p>
-    <w:p>
-      <w:pPr>
-        <w:ind w:left="397"/>
-        <w:jc w:val="both"/>
-        <w:rPr>
-          <w:rFonts w:cs="Arial"/>
-          <w:b/>
-          <w:bCs/>
+          <w:spacing w:val="-4"/>
           <w:sz w:val="22"/>
           <w:szCs w:val="22"/>
         </w:rPr>
@@ -475,8 +561,7 @@
           <w:rFonts w:cs="Arial"/>
           <w:b/>
           <w:bCs/>
-          <w:sz w:val="22"/>
-          <w:szCs w:val="22"/>
+          <w:spacing w:val="-4"/>
           <w:u w:val="single"/>
         </w:rPr>
       </w:pPr>
@@ -485,8 +570,7 @@
           <w:rFonts w:cs="Arial"/>
           <w:b/>
           <w:bCs/>
-          <w:sz w:val="22"/>
-          <w:szCs w:val="22"/>
+          <w:spacing w:val="-4"/>
           <w:u w:val="single"/>
         </w:rPr>
         <w:t>Methodology</w:t>
@@ -497,14 +581,16 @@
         <w:ind w:left="360"/>
         <w:jc w:val="both"/>
         <w:rPr>
-          <w:rFonts w:cs="Arial"/>
-          <w:sz w:val="22"/>
-          <w:szCs w:val="22"/>
-        </w:rPr>
-      </w:pPr>
-      <w:r>
-        <w:rPr>
-          <w:rFonts w:cs="Arial"/>
+          <w:rFonts w:ascii="Aptos Narrow" w:hAnsi="Aptos Narrow" w:cs="Arial"/>
+          <w:spacing w:val="-4"/>
+          <w:sz w:val="22"/>
+          <w:szCs w:val="22"/>
+        </w:rPr>
+      </w:pPr>
+      <w:r>
+        <w:rPr>
+          <w:rFonts w:ascii="Aptos Narrow" w:hAnsi="Aptos Narrow" w:cs="Arial"/>
+          <w:spacing w:val="-4"/>
           <w:sz w:val="22"/>
           <w:szCs w:val="22"/>
         </w:rPr>
@@ -512,7 +598,8 @@
       </w:r>
       <w:r>
         <w:rPr>
-          <w:rFonts w:cs="Arial"/>
+          <w:rFonts w:ascii="Aptos Narrow" w:hAnsi="Aptos Narrow" w:cs="Arial"/>
+          <w:spacing w:val="-4"/>
           <w:sz w:val="22"/>
           <w:szCs w:val="22"/>
         </w:rPr>
@@ -520,7 +607,8 @@
       </w:r>
       <w:r>
         <w:rPr>
-          <w:rFonts w:cs="Arial"/>
+          <w:rFonts w:ascii="Aptos Narrow" w:hAnsi="Aptos Narrow" w:cs="Arial"/>
+          <w:spacing w:val="-4"/>
           <w:sz w:val="22"/>
           <w:szCs w:val="22"/>
         </w:rPr>
@@ -537,6 +625,7 @@
         <w:jc w:val="both"/>
         <w:rPr>
           <w:rFonts w:cs="Arial"/>
+          <w:spacing w:val="-4"/>
           <w:sz w:val="22"/>
           <w:szCs w:val="22"/>
         </w:rPr>
@@ -546,6 +635,7 @@
           <w:rFonts w:cs="Arial"/>
           <w:b/>
           <w:bCs/>
+          <w:spacing w:val="-4"/>
           <w:sz w:val="22"/>
           <w:szCs w:val="22"/>
         </w:rPr>
@@ -558,15 +648,17 @@
         <w:ind w:left="360"/>
         <w:jc w:val="both"/>
         <w:rPr>
-          <w:rFonts w:cs="Arial"/>
+          <w:rFonts w:ascii="Aptos Narrow" w:hAnsi="Aptos Narrow" w:cs="Arial"/>
           <w:color w:val="FF0000"/>
-          <w:sz w:val="22"/>
-          <w:szCs w:val="22"/>
-        </w:rPr>
-      </w:pPr>
-      <w:r>
-        <w:rPr>
-          <w:rFonts w:cs="Arial"/>
+          <w:spacing w:val="-4"/>
+          <w:sz w:val="22"/>
+          <w:szCs w:val="22"/>
+        </w:rPr>
+      </w:pPr>
+      <w:r>
+        <w:rPr>
+          <w:rFonts w:ascii="Aptos Narrow" w:hAnsi="Aptos Narrow" w:cs="Arial"/>
+          <w:spacing w:val="-4"/>
           <w:sz w:val="22"/>
           <w:szCs w:val="22"/>
         </w:rPr>
@@ -574,7 +666,8 @@
       </w:r>
       <w:r>
         <w:rPr>
-          <w:rFonts w:cs="Arial"/>
+          <w:rFonts w:ascii="Aptos Narrow" w:hAnsi="Aptos Narrow" w:cs="Arial"/>
+          <w:spacing w:val="-4"/>
           <w:sz w:val="22"/>
           <w:szCs w:val="22"/>
         </w:rPr>
@@ -582,7 +675,8 @@
       </w:r>
       <w:r>
         <w:rPr>
-          <w:rFonts w:cs="Arial"/>
+          <w:rFonts w:ascii="Aptos Narrow" w:hAnsi="Aptos Narrow" w:cs="Arial"/>
+          <w:spacing w:val="-4"/>
           <w:sz w:val="22"/>
           <w:szCs w:val="22"/>
         </w:rPr>
@@ -591,7 +685,8 @@
       <w:proofErr w:type="spellStart"/>
       <w:r>
         <w:rPr>
-          <w:rFonts w:cs="Arial"/>
+          <w:rFonts w:ascii="Aptos Narrow" w:hAnsi="Aptos Narrow" w:cs="Arial"/>
+          <w:spacing w:val="-4"/>
           <w:sz w:val="22"/>
           <w:szCs w:val="22"/>
         </w:rPr>
@@ -600,7 +695,8 @@
       <w:proofErr w:type="spellEnd"/>
       <w:r>
         <w:rPr>
-          <w:rFonts w:cs="Arial"/>
+          <w:rFonts w:ascii="Aptos Narrow" w:hAnsi="Aptos Narrow" w:cs="Arial"/>
+          <w:spacing w:val="-4"/>
           <w:sz w:val="22"/>
           <w:szCs w:val="22"/>
         </w:rPr>
@@ -609,7 +705,8 @@
       <w:proofErr w:type="spellStart"/>
       <w:r>
         <w:rPr>
-          <w:rFonts w:cs="Arial"/>
+          <w:rFonts w:ascii="Aptos Narrow" w:hAnsi="Aptos Narrow" w:cs="Arial"/>
+          <w:spacing w:val="-4"/>
           <w:sz w:val="22"/>
           <w:szCs w:val="22"/>
         </w:rPr>
@@ -618,7 +715,8 @@
       <w:proofErr w:type="spellEnd"/>
       <w:r>
         <w:rPr>
-          <w:rFonts w:cs="Arial"/>
+          <w:rFonts w:ascii="Aptos Narrow" w:hAnsi="Aptos Narrow" w:cs="Arial"/>
+          <w:spacing w:val="-4"/>
           <w:sz w:val="22"/>
           <w:szCs w:val="22"/>
         </w:rPr>
@@ -627,7 +725,8 @@
       <w:proofErr w:type="spellStart"/>
       <w:r>
         <w:rPr>
-          <w:rFonts w:cs="Arial"/>
+          <w:rFonts w:ascii="Aptos Narrow" w:hAnsi="Aptos Narrow" w:cs="Arial"/>
+          <w:spacing w:val="-4"/>
           <w:sz w:val="22"/>
           <w:szCs w:val="22"/>
         </w:rPr>
@@ -636,7 +735,8 @@
       <w:proofErr w:type="spellEnd"/>
       <w:r>
         <w:rPr>
-          <w:rFonts w:cs="Arial"/>
+          <w:rFonts w:ascii="Aptos Narrow" w:hAnsi="Aptos Narrow" w:cs="Arial"/>
+          <w:spacing w:val="-4"/>
           <w:sz w:val="22"/>
           <w:szCs w:val="22"/>
         </w:rPr>
@@ -644,8 +744,9 @@
       </w:r>
       <w:r>
         <w:rPr>
-          <w:rFonts w:cs="Arial"/>
+          <w:rFonts w:ascii="Aptos Narrow" w:hAnsi="Aptos Narrow" w:cs="Arial"/>
           <w:color w:val="FF0000"/>
+          <w:spacing w:val="-4"/>
           <w:sz w:val="22"/>
           <w:szCs w:val="22"/>
         </w:rPr>
@@ -664,6 +765,7 @@
           <w:rFonts w:cs="Arial"/>
           <w:b/>
           <w:bCs/>
+          <w:spacing w:val="-4"/>
           <w:sz w:val="22"/>
           <w:szCs w:val="22"/>
         </w:rPr>
@@ -673,6 +775,7 @@
           <w:rFonts w:cs="Arial"/>
           <w:b/>
           <w:bCs/>
+          <w:spacing w:val="-4"/>
           <w:sz w:val="22"/>
           <w:szCs w:val="22"/>
         </w:rPr>
@@ -685,14 +788,16 @@
         <w:ind w:left="360"/>
         <w:jc w:val="both"/>
         <w:rPr>
-          <w:rFonts w:cs="Arial"/>
-          <w:sz w:val="22"/>
-          <w:szCs w:val="22"/>
-        </w:rPr>
-      </w:pPr>
-      <w:r>
-        <w:rPr>
-          <w:rFonts w:cs="Arial"/>
+          <w:rFonts w:ascii="Aptos Narrow" w:hAnsi="Aptos Narrow" w:cs="Arial"/>
+          <w:spacing w:val="-4"/>
+          <w:sz w:val="22"/>
+          <w:szCs w:val="22"/>
+        </w:rPr>
+      </w:pPr>
+      <w:r>
+        <w:rPr>
+          <w:rFonts w:ascii="Aptos Narrow" w:hAnsi="Aptos Narrow" w:cs="Arial"/>
+          <w:spacing w:val="-4"/>
           <w:sz w:val="22"/>
           <w:szCs w:val="22"/>
         </w:rPr>
@@ -700,7 +805,8 @@
       </w:r>
       <w:r>
         <w:rPr>
-          <w:rFonts w:cs="Arial"/>
+          <w:rFonts w:ascii="Aptos Narrow" w:hAnsi="Aptos Narrow" w:cs="Arial"/>
+          <w:spacing w:val="-4"/>
           <w:sz w:val="22"/>
           <w:szCs w:val="22"/>
         </w:rPr>
@@ -708,7 +814,8 @@
       </w:r>
       <w:r>
         <w:rPr>
-          <w:rFonts w:cs="Arial"/>
+          <w:rFonts w:ascii="Aptos Narrow" w:hAnsi="Aptos Narrow" w:cs="Arial"/>
+          <w:spacing w:val="-4"/>
           <w:sz w:val="22"/>
           <w:szCs w:val="22"/>
         </w:rPr>
@@ -716,7 +823,8 @@
       </w:r>
       <w:r>
         <w:rPr>
-          <w:rFonts w:cs="Arial"/>
+          <w:rFonts w:ascii="Aptos Narrow" w:hAnsi="Aptos Narrow" w:cs="Arial"/>
+          <w:spacing w:val="-4"/>
           <w:sz w:val="22"/>
           <w:szCs w:val="22"/>
         </w:rPr>
@@ -724,7 +832,8 @@
       </w:r>
       <w:r>
         <w:rPr>
-          <w:rFonts w:cs="Arial"/>
+          <w:rFonts w:ascii="Aptos Narrow" w:hAnsi="Aptos Narrow" w:cs="Arial"/>
+          <w:spacing w:val="-4"/>
           <w:sz w:val="22"/>
           <w:szCs w:val="22"/>
         </w:rPr>
@@ -732,7 +841,8 @@
       </w:r>
       <w:r>
         <w:rPr>
-          <w:rFonts w:cs="Arial"/>
+          <w:rFonts w:ascii="Aptos Narrow" w:hAnsi="Aptos Narrow" w:cs="Arial"/>
+          <w:spacing w:val="-4"/>
           <w:sz w:val="22"/>
           <w:szCs w:val="22"/>
         </w:rPr>
@@ -751,6 +861,7 @@
           <w:rFonts w:cs="Arial"/>
           <w:b/>
           <w:bCs/>
+          <w:spacing w:val="-4"/>
           <w:sz w:val="22"/>
           <w:szCs w:val="22"/>
         </w:rPr>
@@ -760,6 +871,7 @@
           <w:rFonts w:cs="Arial"/>
           <w:b/>
           <w:bCs/>
+          <w:spacing w:val="-4"/>
           <w:sz w:val="22"/>
           <w:szCs w:val="22"/>
         </w:rPr>
@@ -772,14 +884,16 @@
         <w:ind w:left="360"/>
         <w:jc w:val="both"/>
         <w:rPr>
-          <w:rFonts w:cs="Arial"/>
-          <w:sz w:val="22"/>
-          <w:szCs w:val="22"/>
-        </w:rPr>
-      </w:pPr>
-      <w:r>
-        <w:rPr>
-          <w:rFonts w:cs="Arial"/>
+          <w:rFonts w:ascii="Aptos Narrow" w:hAnsi="Aptos Narrow" w:cs="Arial"/>
+          <w:spacing w:val="-4"/>
+          <w:sz w:val="22"/>
+          <w:szCs w:val="22"/>
+        </w:rPr>
+      </w:pPr>
+      <w:r>
+        <w:rPr>
+          <w:rFonts w:ascii="Aptos Narrow" w:hAnsi="Aptos Narrow" w:cs="Arial"/>
+          <w:spacing w:val="-4"/>
           <w:sz w:val="22"/>
           <w:szCs w:val="22"/>
         </w:rPr>
@@ -787,7 +901,8 @@
       </w:r>
       <w:r>
         <w:rPr>
-          <w:rFonts w:cs="Arial"/>
+          <w:rFonts w:ascii="Aptos Narrow" w:hAnsi="Aptos Narrow" w:cs="Arial"/>
+          <w:spacing w:val="-4"/>
           <w:sz w:val="22"/>
           <w:szCs w:val="22"/>
         </w:rPr>
@@ -795,7 +910,8 @@
       </w:r>
       <w:r>
         <w:rPr>
-          <w:rFonts w:cs="Arial"/>
+          <w:rFonts w:ascii="Aptos Narrow" w:hAnsi="Aptos Narrow" w:cs="Arial"/>
+          <w:spacing w:val="-4"/>
           <w:sz w:val="22"/>
           <w:szCs w:val="22"/>
         </w:rPr>
@@ -803,7 +919,8 @@
       </w:r>
       <w:r>
         <w:rPr>
-          <w:rFonts w:cs="Arial"/>
+          <w:rFonts w:ascii="Aptos Narrow" w:hAnsi="Aptos Narrow" w:cs="Arial"/>
+          <w:spacing w:val="-4"/>
           <w:sz w:val="22"/>
           <w:szCs w:val="22"/>
         </w:rPr>
@@ -811,7 +928,8 @@
       </w:r>
       <w:r>
         <w:rPr>
-          <w:rFonts w:cs="Arial"/>
+          <w:rFonts w:ascii="Aptos Narrow" w:hAnsi="Aptos Narrow" w:cs="Arial"/>
+          <w:spacing w:val="-4"/>
           <w:sz w:val="22"/>
           <w:szCs w:val="22"/>
         </w:rPr>
@@ -819,7 +937,8 @@
       </w:r>
       <w:r>
         <w:rPr>
-          <w:rFonts w:cs="Arial"/>
+          <w:rFonts w:ascii="Aptos Narrow" w:hAnsi="Aptos Narrow" w:cs="Arial"/>
+          <w:spacing w:val="-4"/>
           <w:sz w:val="22"/>
           <w:szCs w:val="22"/>
         </w:rPr>
@@ -827,7 +946,8 @@
       </w:r>
       <w:r>
         <w:rPr>
-          <w:rFonts w:cs="Arial"/>
+          <w:rFonts w:ascii="Aptos Narrow" w:hAnsi="Aptos Narrow" w:cs="Arial"/>
+          <w:spacing w:val="-4"/>
           <w:sz w:val="22"/>
           <w:szCs w:val="22"/>
         </w:rPr>
@@ -835,7 +955,8 @@
       </w:r>
       <w:r>
         <w:rPr>
-          <w:rFonts w:cs="Arial"/>
+          <w:rFonts w:ascii="Aptos Narrow" w:hAnsi="Aptos Narrow" w:cs="Arial"/>
+          <w:spacing w:val="-4"/>
           <w:sz w:val="22"/>
           <w:szCs w:val="22"/>
         </w:rPr>
@@ -843,7 +964,8 @@
       </w:r>
       <w:r>
         <w:rPr>
-          <w:rFonts w:cs="Arial"/>
+          <w:rFonts w:ascii="Aptos Narrow" w:hAnsi="Aptos Narrow" w:cs="Arial"/>
+          <w:spacing w:val="-4"/>
           <w:sz w:val="22"/>
           <w:szCs w:val="22"/>
         </w:rPr>
@@ -851,7 +973,8 @@
       </w:r>
       <w:r>
         <w:rPr>
-          <w:rFonts w:cs="Arial"/>
+          <w:rFonts w:ascii="Aptos Narrow" w:hAnsi="Aptos Narrow" w:cs="Arial"/>
+          <w:spacing w:val="-4"/>
           <w:sz w:val="22"/>
           <w:szCs w:val="22"/>
         </w:rPr>
@@ -870,6 +993,7 @@
           <w:rFonts w:cs="Arial"/>
           <w:b/>
           <w:bCs/>
+          <w:spacing w:val="-4"/>
           <w:sz w:val="22"/>
           <w:szCs w:val="22"/>
         </w:rPr>
@@ -879,6 +1003,7 @@
           <w:rFonts w:cs="Arial"/>
           <w:b/>
           <w:bCs/>
+          <w:spacing w:val="-4"/>
           <w:sz w:val="22"/>
           <w:szCs w:val="22"/>
         </w:rPr>
@@ -894,18 +1019,20 @@
         </w:numPr>
         <w:jc w:val="both"/>
         <w:rPr>
-          <w:rFonts w:cs="Arial"/>
+          <w:rFonts w:ascii="Aptos Narrow" w:hAnsi="Aptos Narrow" w:cs="Arial"/>
           <w:b/>
           <w:bCs/>
-          <w:sz w:val="22"/>
-          <w:szCs w:val="22"/>
-        </w:rPr>
-      </w:pPr>
-      <w:r>
-        <w:rPr>
-          <w:rFonts w:cs="Arial"/>
+          <w:spacing w:val="-4"/>
+          <w:sz w:val="22"/>
+          <w:szCs w:val="22"/>
+        </w:rPr>
+      </w:pPr>
+      <w:r>
+        <w:rPr>
+          <w:rFonts w:ascii="Aptos Narrow" w:hAnsi="Aptos Narrow" w:cs="Arial"/>
           <w:b/>
           <w:bCs/>
+          <w:spacing w:val="-4"/>
           <w:sz w:val="22"/>
           <w:szCs w:val="22"/>
         </w:rPr>
@@ -913,9 +1040,10 @@
       </w:r>
       <w:r>
         <w:rPr>
-          <w:rFonts w:cs="Arial"/>
+          <w:rFonts w:ascii="Aptos Narrow" w:hAnsi="Aptos Narrow" w:cs="Arial"/>
           <w:b/>
           <w:bCs/>
+          <w:spacing w:val="-4"/>
           <w:sz w:val="22"/>
           <w:szCs w:val="22"/>
         </w:rPr>
@@ -923,7 +1051,8 @@
       </w:r>
       <w:r>
         <w:rPr>
-          <w:rFonts w:cs="Arial"/>
+          <w:rFonts w:ascii="Aptos Narrow" w:hAnsi="Aptos Narrow" w:cs="Arial"/>
+          <w:spacing w:val="-4"/>
           <w:sz w:val="22"/>
           <w:szCs w:val="22"/>
         </w:rPr>
@@ -931,7 +1060,8 @@
       </w:r>
       <w:r>
         <w:rPr>
-          <w:rFonts w:cs="Arial"/>
+          <w:rFonts w:ascii="Aptos Narrow" w:hAnsi="Aptos Narrow" w:cs="Arial"/>
+          <w:spacing w:val="-4"/>
           <w:sz w:val="22"/>
           <w:szCs w:val="22"/>
         </w:rPr>
@@ -939,8 +1069,9 @@
       </w:r>
       <w:r>
         <w:rPr>
-          <w:rFonts w:cs="Arial"/>
+          <w:rFonts w:ascii="Aptos Narrow" w:hAnsi="Aptos Narrow" w:cs="Arial"/>
           <w:color w:val="FF0000"/>
+          <w:spacing w:val="-4"/>
           <w:sz w:val="22"/>
           <w:szCs w:val="22"/>
         </w:rPr>
@@ -956,18 +1087,20 @@
         </w:numPr>
         <w:jc w:val="both"/>
         <w:rPr>
-          <w:rFonts w:cs="Arial"/>
+          <w:rFonts w:ascii="Aptos Narrow" w:hAnsi="Aptos Narrow" w:cs="Arial"/>
           <w:b/>
           <w:bCs/>
-          <w:sz w:val="22"/>
-          <w:szCs w:val="22"/>
-        </w:rPr>
-      </w:pPr>
-      <w:r>
-        <w:rPr>
-          <w:rFonts w:cs="Arial"/>
+          <w:spacing w:val="-4"/>
+          <w:sz w:val="22"/>
+          <w:szCs w:val="22"/>
+        </w:rPr>
+      </w:pPr>
+      <w:r>
+        <w:rPr>
+          <w:rFonts w:ascii="Aptos Narrow" w:hAnsi="Aptos Narrow" w:cs="Arial"/>
           <w:b/>
           <w:bCs/>
+          <w:spacing w:val="-4"/>
           <w:sz w:val="22"/>
           <w:szCs w:val="22"/>
         </w:rPr>
@@ -975,7 +1108,8 @@
       </w:r>
       <w:r>
         <w:rPr>
-          <w:rFonts w:cs="Arial"/>
+          <w:rFonts w:ascii="Aptos Narrow" w:hAnsi="Aptos Narrow" w:cs="Arial"/>
+          <w:spacing w:val="-4"/>
           <w:sz w:val="22"/>
           <w:szCs w:val="22"/>
         </w:rPr>
@@ -983,7 +1117,8 @@
       </w:r>
       <w:r>
         <w:rPr>
-          <w:rFonts w:cs="Arial"/>
+          <w:rFonts w:ascii="Aptos Narrow" w:hAnsi="Aptos Narrow" w:cs="Arial"/>
+          <w:spacing w:val="-4"/>
           <w:sz w:val="22"/>
           <w:szCs w:val="22"/>
         </w:rPr>
@@ -991,7 +1126,8 @@
       </w:r>
       <w:r>
         <w:rPr>
-          <w:rFonts w:cs="Arial"/>
+          <w:rFonts w:ascii="Aptos Narrow" w:hAnsi="Aptos Narrow" w:cs="Arial"/>
+          <w:spacing w:val="-4"/>
           <w:sz w:val="22"/>
           <w:szCs w:val="22"/>
         </w:rPr>
@@ -999,7 +1135,8 @@
       </w:r>
       <w:r>
         <w:rPr>
-          <w:rFonts w:cs="Arial"/>
+          <w:rFonts w:ascii="Aptos Narrow" w:hAnsi="Aptos Narrow" w:cs="Arial"/>
+          <w:spacing w:val="-4"/>
           <w:sz w:val="22"/>
           <w:szCs w:val="22"/>
         </w:rPr>
@@ -1007,19 +1144,12 @@
       </w:r>
       <w:r>
         <w:rPr>
-          <w:rFonts w:cs="Arial"/>
+          <w:rFonts w:ascii="Aptos Narrow" w:hAnsi="Aptos Narrow" w:cs="Arial"/>
+          <w:spacing w:val="-4"/>
           <w:sz w:val="22"/>
           <w:szCs w:val="22"/>
         </w:rPr>
         <w:t xml:space="preserve">was employed to impute missing numerical feature values. </w:t>
-      </w:r>
-      <w:r>
-        <w:rPr>
-          <w:rFonts w:cs="Arial"/>
-          <w:sz w:val="22"/>
-          <w:szCs w:val="22"/>
-        </w:rPr>
-        <w:t>The optimal number for k was selected via a cross validation step and evaluating silhouette scores.</w:t>
       </w:r>
     </w:p>
     <w:p>
@@ -1032,6 +1162,7 @@
         <w:jc w:val="both"/>
         <w:rPr>
           <w:rFonts w:cs="Arial"/>
+          <w:spacing w:val="-4"/>
           <w:sz w:val="22"/>
           <w:szCs w:val="22"/>
         </w:rPr>
@@ -1041,6 +1172,7 @@
           <w:rFonts w:cs="Arial"/>
           <w:b/>
           <w:bCs/>
+          <w:spacing w:val="-4"/>
           <w:sz w:val="22"/>
           <w:szCs w:val="22"/>
         </w:rPr>
@@ -1051,6 +1183,7 @@
           <w:rFonts w:cs="Arial"/>
           <w:b/>
           <w:bCs/>
+          <w:spacing w:val="-4"/>
           <w:sz w:val="22"/>
           <w:szCs w:val="22"/>
         </w:rPr>
@@ -1059,6 +1192,7 @@
       <w:r>
         <w:rPr>
           <w:rFonts w:cs="Arial"/>
+          <w:spacing w:val="-4"/>
           <w:sz w:val="22"/>
           <w:szCs w:val="22"/>
         </w:rPr>
@@ -1071,14 +1205,16 @@
         <w:ind w:left="397"/>
         <w:jc w:val="both"/>
         <w:rPr>
-          <w:rFonts w:cs="Arial"/>
-          <w:sz w:val="22"/>
-          <w:szCs w:val="22"/>
-        </w:rPr>
-      </w:pPr>
-      <w:r>
-        <w:rPr>
-          <w:rFonts w:cs="Arial"/>
+          <w:rFonts w:ascii="Aptos Narrow" w:hAnsi="Aptos Narrow" w:cs="Arial"/>
+          <w:spacing w:val="-4"/>
+          <w:sz w:val="22"/>
+          <w:szCs w:val="22"/>
+        </w:rPr>
+      </w:pPr>
+      <w:r>
+        <w:rPr>
+          <w:rFonts w:ascii="Aptos Narrow" w:hAnsi="Aptos Narrow" w:cs="Arial"/>
+          <w:spacing w:val="-4"/>
           <w:sz w:val="22"/>
           <w:szCs w:val="22"/>
         </w:rPr>
@@ -1086,7 +1222,8 @@
       </w:r>
       <w:r>
         <w:rPr>
-          <w:rFonts w:cs="Arial"/>
+          <w:rFonts w:ascii="Aptos Narrow" w:hAnsi="Aptos Narrow" w:cs="Arial"/>
+          <w:spacing w:val="-4"/>
           <w:sz w:val="22"/>
           <w:szCs w:val="22"/>
         </w:rPr>
@@ -1094,7 +1231,8 @@
       </w:r>
       <w:r>
         <w:rPr>
-          <w:rFonts w:cs="Arial"/>
+          <w:rFonts w:ascii="Aptos Narrow" w:hAnsi="Aptos Narrow" w:cs="Arial"/>
+          <w:spacing w:val="-4"/>
           <w:sz w:val="22"/>
           <w:szCs w:val="22"/>
         </w:rPr>
@@ -1102,7 +1240,8 @@
       </w:r>
       <w:r>
         <w:rPr>
-          <w:rFonts w:cs="Arial"/>
+          <w:rFonts w:ascii="Aptos Narrow" w:hAnsi="Aptos Narrow" w:cs="Arial"/>
+          <w:spacing w:val="-4"/>
           <w:sz w:val="22"/>
           <w:szCs w:val="22"/>
         </w:rPr>
@@ -1110,7 +1249,8 @@
       </w:r>
       <w:r>
         <w:rPr>
-          <w:rFonts w:cs="Arial"/>
+          <w:rFonts w:ascii="Aptos Narrow" w:hAnsi="Aptos Narrow" w:cs="Arial"/>
+          <w:spacing w:val="-4"/>
           <w:sz w:val="22"/>
           <w:szCs w:val="22"/>
         </w:rPr>
@@ -1118,7 +1258,8 @@
       </w:r>
       <w:r>
         <w:rPr>
-          <w:rFonts w:cs="Arial"/>
+          <w:rFonts w:ascii="Aptos Narrow" w:hAnsi="Aptos Narrow" w:cs="Arial"/>
+          <w:spacing w:val="-4"/>
           <w:sz w:val="22"/>
           <w:szCs w:val="22"/>
         </w:rPr>
@@ -1126,7 +1267,8 @@
       </w:r>
       <w:r>
         <w:rPr>
-          <w:rFonts w:cs="Arial"/>
+          <w:rFonts w:ascii="Aptos Narrow" w:hAnsi="Aptos Narrow" w:cs="Arial"/>
+          <w:spacing w:val="-4"/>
           <w:sz w:val="22"/>
           <w:szCs w:val="22"/>
         </w:rPr>
@@ -1134,7 +1276,8 @@
       </w:r>
       <w:r>
         <w:rPr>
-          <w:rFonts w:cs="Arial"/>
+          <w:rFonts w:ascii="Aptos Narrow" w:hAnsi="Aptos Narrow" w:cs="Arial"/>
+          <w:spacing w:val="-4"/>
           <w:sz w:val="22"/>
           <w:szCs w:val="22"/>
         </w:rPr>
@@ -1142,7 +1285,8 @@
       </w:r>
       <w:r>
         <w:rPr>
-          <w:rFonts w:cs="Arial"/>
+          <w:rFonts w:ascii="Aptos Narrow" w:hAnsi="Aptos Narrow" w:cs="Arial"/>
+          <w:spacing w:val="-4"/>
           <w:sz w:val="22"/>
           <w:szCs w:val="22"/>
         </w:rPr>
@@ -1150,7 +1294,8 @@
       </w:r>
       <w:r>
         <w:rPr>
-          <w:rFonts w:cs="Arial"/>
+          <w:rFonts w:ascii="Aptos Narrow" w:hAnsi="Aptos Narrow" w:cs="Arial"/>
+          <w:spacing w:val="-4"/>
           <w:sz w:val="22"/>
           <w:szCs w:val="22"/>
         </w:rPr>
@@ -1158,7 +1303,8 @@
       </w:r>
       <w:r>
         <w:rPr>
-          <w:rFonts w:cs="Arial"/>
+          <w:rFonts w:ascii="Aptos Narrow" w:hAnsi="Aptos Narrow" w:cs="Arial"/>
+          <w:spacing w:val="-4"/>
           <w:sz w:val="22"/>
           <w:szCs w:val="22"/>
         </w:rPr>
@@ -1166,7 +1312,8 @@
       </w:r>
       <w:r>
         <w:rPr>
-          <w:rFonts w:cs="Arial"/>
+          <w:rFonts w:ascii="Aptos Narrow" w:hAnsi="Aptos Narrow" w:cs="Arial"/>
+          <w:spacing w:val="-4"/>
           <w:sz w:val="22"/>
           <w:szCs w:val="22"/>
         </w:rPr>
@@ -1174,44 +1321,58 @@
       </w:r>
       <w:r>
         <w:rPr>
-          <w:rFonts w:cs="Arial"/>
-          <w:sz w:val="22"/>
-          <w:szCs w:val="22"/>
-        </w:rPr>
-        <w:t>The models' performance metrics, including accuracy, precision, recall, and F1-score, will be evaluated and compared.</w:t>
+          <w:rFonts w:ascii="Aptos Narrow" w:hAnsi="Aptos Narrow" w:cs="Arial"/>
+          <w:spacing w:val="-4"/>
+          <w:sz w:val="22"/>
+          <w:szCs w:val="22"/>
+        </w:rPr>
+        <w:t>The models' performance metrics, including accurac</w:t>
+      </w:r>
+      <w:r>
+        <w:rPr>
+          <w:rFonts w:ascii="Aptos Narrow" w:hAnsi="Aptos Narrow" w:cs="Arial"/>
+          <w:spacing w:val="-4"/>
+          <w:sz w:val="22"/>
+          <w:szCs w:val="22"/>
+        </w:rPr>
+        <w:t>y</w:t>
+      </w:r>
+      <w:r>
+        <w:rPr>
+          <w:rFonts w:ascii="Aptos Narrow" w:hAnsi="Aptos Narrow" w:cs="Arial"/>
+          <w:spacing w:val="-4"/>
+          <w:sz w:val="22"/>
+          <w:szCs w:val="22"/>
+        </w:rPr>
+        <w:t xml:space="preserve"> and F1-score, will be </w:t>
+      </w:r>
+      <w:proofErr w:type="gramStart"/>
+      <w:r>
+        <w:rPr>
+          <w:rFonts w:ascii="Aptos Narrow" w:hAnsi="Aptos Narrow" w:cs="Arial"/>
+          <w:spacing w:val="-4"/>
+          <w:sz w:val="22"/>
+          <w:szCs w:val="22"/>
+        </w:rPr>
+        <w:t>evaluated</w:t>
+      </w:r>
+      <w:proofErr w:type="gramEnd"/>
+      <w:r>
+        <w:rPr>
+          <w:rFonts w:ascii="Aptos Narrow" w:hAnsi="Aptos Narrow" w:cs="Arial"/>
+          <w:spacing w:val="-4"/>
+          <w:sz w:val="22"/>
+          <w:szCs w:val="22"/>
+        </w:rPr>
+        <w:t xml:space="preserve"> and compared.</w:t>
       </w:r>
     </w:p>
     <w:p>
       <w:pPr>
-        <w:pStyle w:val="ListParagraph"/>
-        <w:ind w:left="397"/>
         <w:jc w:val="both"/>
         <w:rPr>
           <w:rFonts w:cs="Arial"/>
-          <w:sz w:val="21"/>
-          <w:szCs w:val="21"/>
-        </w:rPr>
-      </w:pPr>
-    </w:p>
-    <w:p>
-      <w:pPr>
-        <w:pStyle w:val="ListParagraph"/>
-        <w:ind w:left="397"/>
-        <w:jc w:val="both"/>
-        <w:rPr>
-          <w:rFonts w:cs="Arial"/>
-          <w:sz w:val="21"/>
-          <w:szCs w:val="21"/>
-        </w:rPr>
-      </w:pPr>
-    </w:p>
-    <w:p>
-      <w:pPr>
-        <w:pStyle w:val="ListParagraph"/>
-        <w:ind w:left="397"/>
-        <w:jc w:val="both"/>
-        <w:rPr>
-          <w:rFonts w:cs="Arial"/>
+          <w:spacing w:val="-4"/>
           <w:sz w:val="21"/>
           <w:szCs w:val="21"/>
         </w:rPr>
@@ -1229,27 +1390,150 @@
         <w:rPr>
           <w:b/>
           <w:bCs/>
-          <w:sz w:val="22"/>
-          <w:szCs w:val="22"/>
-        </w:rPr>
-      </w:pPr>
-      <w:r>
-        <w:rPr>
+          <w:spacing w:val="-4"/>
+        </w:rPr>
+      </w:pPr>
+      <w:r>
+        <w:rPr>
+          <w:b/>
+          <w:bCs/>
+          <w:spacing w:val="-4"/>
+          <w:u w:val="single"/>
+        </w:rPr>
+        <w:t>Results and Discussion</w:t>
+      </w:r>
+    </w:p>
+    <w:p>
+      <w:pPr>
+        <w:pStyle w:val="ListParagraph"/>
+        <w:spacing w:after="160"/>
+        <w:ind w:left="397"/>
+        <w:jc w:val="both"/>
+        <w:rPr>
+          <w:rFonts w:ascii="Aptos Narrow" w:hAnsi="Aptos Narrow" w:cs="Times New Roman (Body CS)"/>
+          <w:b/>
+          <w:bCs/>
+          <w:spacing w:val="-4"/>
+          <w:sz w:val="22"/>
+          <w:szCs w:val="22"/>
+        </w:rPr>
+      </w:pPr>
+      <w:r>
+        <w:rPr>
+          <w:rFonts w:ascii="Aptos Narrow" w:hAnsi="Aptos Narrow" w:cs="Times New Roman (Body CS)"/>
+          <w:spacing w:val="-4"/>
+          <w:sz w:val="22"/>
+          <w:szCs w:val="22"/>
+        </w:rPr>
+        <w:t xml:space="preserve">Looking at the results left (Figure 1A&amp;B) and comparing the </w:t>
+      </w:r>
+      <w:r>
+        <w:rPr>
+          <w:rFonts w:ascii="Aptos Narrow" w:hAnsi="Aptos Narrow" w:cs="Times New Roman (Body CS)"/>
+          <w:spacing w:val="-4"/>
+          <w:sz w:val="22"/>
+          <w:szCs w:val="22"/>
+        </w:rPr>
+        <w:t>effectiveness of</w:t>
+      </w:r>
+      <w:r>
+        <w:rPr>
+          <w:rFonts w:ascii="Aptos Narrow" w:hAnsi="Aptos Narrow" w:cs="Times New Roman (Body CS)"/>
+          <w:spacing w:val="-4"/>
+          <w:sz w:val="22"/>
+          <w:szCs w:val="22"/>
+        </w:rPr>
+        <w:t xml:space="preserve"> </w:t>
+      </w:r>
+      <w:r>
+        <w:rPr>
+          <w:rFonts w:ascii="Aptos Narrow" w:hAnsi="Aptos Narrow" w:cs="Times New Roman (Body CS)"/>
+          <w:spacing w:val="-4"/>
+          <w:sz w:val="22"/>
+          <w:szCs w:val="22"/>
+        </w:rPr>
+        <w:t>mean (medium blue and purple bars) and k-NN (light purple and light blue bars) imputation at different levels by observing the performance of a</w:t>
+      </w:r>
+      <w:r>
+        <w:rPr>
+          <w:rFonts w:ascii="Aptos Narrow" w:hAnsi="Aptos Narrow" w:cs="Times New Roman (Body CS)"/>
+          <w:spacing w:val="-4"/>
+          <w:sz w:val="22"/>
+          <w:szCs w:val="22"/>
+        </w:rPr>
+        <w:t xml:space="preserve"> Classification Tree(A) and that of the k-Nearest neighbour</w:t>
+      </w:r>
+      <w:r>
+        <w:rPr>
+          <w:rFonts w:ascii="Aptos Narrow" w:hAnsi="Aptos Narrow" w:cs="Times New Roman (Body CS)"/>
+          <w:spacing w:val="-4"/>
+          <w:sz w:val="22"/>
+          <w:szCs w:val="22"/>
+        </w:rPr>
+        <w:t>(B)</w:t>
+      </w:r>
+      <w:r>
+        <w:rPr>
+          <w:rFonts w:ascii="Aptos Narrow" w:hAnsi="Aptos Narrow" w:cs="Times New Roman (Body CS)"/>
+          <w:spacing w:val="-4"/>
+          <w:sz w:val="22"/>
+          <w:szCs w:val="22"/>
+        </w:rPr>
+        <w:t xml:space="preserve">. Overall, the same pattern is repeated. At a low level of missing </w:t>
+      </w:r>
+      <w:r>
+        <w:rPr>
+          <w:rFonts w:ascii="Aptos Narrow" w:hAnsi="Aptos Narrow" w:cs="Times New Roman (Body CS)"/>
+          <w:spacing w:val="-4"/>
+          <w:sz w:val="22"/>
+          <w:szCs w:val="22"/>
+        </w:rPr>
+        <w:t>values (</w:t>
+      </w:r>
+      <w:r>
+        <w:rPr>
+          <w:rFonts w:ascii="Aptos Narrow" w:hAnsi="Aptos Narrow" w:cs="Times New Roman (Body CS)"/>
+          <w:spacing w:val="-4"/>
+          <w:sz w:val="22"/>
+          <w:szCs w:val="22"/>
+        </w:rPr>
+        <w:t xml:space="preserve">10%), the </w:t>
+      </w:r>
+      <w:r>
+        <w:rPr>
+          <w:rFonts w:ascii="Aptos Narrow" w:hAnsi="Aptos Narrow" w:cs="Times New Roman (Body CS)"/>
+          <w:spacing w:val="-4"/>
+          <w:sz w:val="22"/>
+          <w:szCs w:val="22"/>
+        </w:rPr>
+        <w:lastRenderedPageBreak/>
+        <w:t xml:space="preserve">mean imputation and the k-NN imputation </w:t>
+      </w:r>
+      <w:r>
+        <w:rPr>
+          <w:rFonts w:ascii="Aptos Narrow" w:hAnsi="Aptos Narrow" w:cs="Times New Roman (Body CS)"/>
+          <w:spacing w:val="-4"/>
+          <w:sz w:val="22"/>
+          <w:szCs w:val="22"/>
+        </w:rPr>
+        <w:t xml:space="preserve">have a similar performance to each other and </w:t>
+      </w:r>
+      <w:r>
+        <w:rPr>
+          <w:rFonts w:ascii="Aptos Narrow" w:hAnsi="Aptos Narrow" w:cs="Times New Roman (Body CS)"/>
           <w:noProof/>
-          <w:sz w:val="22"/>
-          <w:szCs w:val="22"/>
-        </w:rPr>
-        <w:lastRenderedPageBreak/>
+          <w:spacing w:val="-4"/>
+        </w:rPr>
         <mc:AlternateContent>
           <mc:Choice Requires="wps">
             <w:drawing>
-              <wp:anchor distT="0" distB="0" distL="114300" distR="114300" simplePos="0" relativeHeight="251663360" behindDoc="0" locked="0" layoutInCell="1" allowOverlap="1" wp14:anchorId="3B6AF59E" wp14:editId="57F6A8C4">
+              <wp:anchor distT="0" distB="0" distL="114300" distR="114300" simplePos="0" relativeHeight="251663360" behindDoc="0" locked="0" layoutInCell="1" allowOverlap="1" wp14:anchorId="3B6AF59E" wp14:editId="4AF5D457">
                 <wp:simplePos x="0" y="0"/>
                 <wp:positionH relativeFrom="column">
-                  <wp:posOffset>3995088</wp:posOffset>
+                  <wp:posOffset>4114235</wp:posOffset>
                 </wp:positionH>
                 <wp:positionV relativeFrom="paragraph">
-                  <wp:posOffset>-254966</wp:posOffset>
+                  <wp:posOffset>8793</wp:posOffset>
                 </wp:positionV>
                 <wp:extent cx="302150" cy="397565"/>
                 <wp:effectExtent l="0" t="0" r="3175" b="0"/>
@@ -1324,7 +1608,7 @@
                 <v:stroke joinstyle="miter"/>
                 <v:path gradientshapeok="t" o:connecttype="rect"/>
               </v:shapetype>
-              <v:shape id="Text Box 1" o:spid="_x0000_s1026" type="#_x0000_t202" style="position:absolute;left:0;text-align:left;margin-left:314.55pt;margin-top:-20.1pt;width:23.8pt;height:31.3pt;z-index:251663360;visibility:visible;mso-wrap-style:square;mso-width-percent:0;mso-height-percent:0;mso-wrap-distance-left:9pt;mso-wrap-distance-top:0;mso-wrap-distance-right:9pt;mso-wrap-distance-bottom:0;mso-position-horizontal:absolute;mso-position-horizontal-relative:text;mso-position-vertical:absolute;mso-position-vertical-relative:text;mso-width-percent:0;mso-height-percent:0;mso-width-relative:margin;mso-height-relative:margin;v-text-anchor:top" o:gfxdata="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" fillcolor="white [3201]" stroked="f" strokeweight=".5pt">
+              <v:shape id="Text Box 1" o:spid="_x0000_s1026" type="#_x0000_t202" style="position:absolute;left:0;text-align:left;margin-left:323.95pt;margin-top:.7pt;width:23.8pt;height:31.3pt;z-index:251663360;visibility:visible;mso-wrap-style:square;mso-width-percent:0;mso-height-percent:0;mso-wrap-distance-left:9pt;mso-wrap-distance-top:0;mso-wrap-distance-right:9pt;mso-wrap-distance-bottom:0;mso-position-horizontal:absolute;mso-position-horizontal-relative:text;mso-position-vertical:absolute;mso-position-vertical-relative:text;mso-width-percent:0;mso-height-percent:0;mso-width-relative:margin;mso-height-relative:margin;v-text-anchor:top" o:gfxdata="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" fillcolor="white [3201]" stroked="f" strokeweight=".5pt">
                 <v:textbox>
                   <w:txbxContent>
                     <w:p>
@@ -1357,21 +1641,21 @@
       </w:r>
       <w:r>
         <w:rPr>
+          <w:rFonts w:ascii="Aptos Narrow" w:hAnsi="Aptos Narrow" w:cs="Times New Roman (Body CS)"/>
           <w:noProof/>
-          <w:sz w:val="22"/>
-          <w:szCs w:val="22"/>
+          <w:spacing w:val="-4"/>
         </w:rPr>
         <w:drawing>
-          <wp:anchor distT="0" distB="0" distL="114300" distR="114300" simplePos="0" relativeHeight="251661312" behindDoc="0" locked="0" layoutInCell="1" allowOverlap="1" wp14:anchorId="66C13E54" wp14:editId="10043E07">
+          <wp:anchor distT="0" distB="0" distL="114300" distR="114300" simplePos="0" relativeHeight="251661312" behindDoc="0" locked="0" layoutInCell="1" allowOverlap="1" wp14:anchorId="66C13E54" wp14:editId="6B629D25">
             <wp:simplePos x="0" y="0"/>
             <wp:positionH relativeFrom="column">
-              <wp:posOffset>3996055</wp:posOffset>
+              <wp:posOffset>4045937</wp:posOffset>
             </wp:positionH>
             <wp:positionV relativeFrom="page">
-              <wp:posOffset>222250</wp:posOffset>
+              <wp:posOffset>489423</wp:posOffset>
             </wp:positionV>
-            <wp:extent cx="2868930" cy="2075180"/>
-            <wp:effectExtent l="0" t="0" r="13970" b="7620"/>
+            <wp:extent cx="2868295" cy="1922145"/>
+            <wp:effectExtent l="0" t="0" r="14605" b="8255"/>
             <wp:wrapSquare wrapText="bothSides"/>
             <wp:docPr id="1272092330" name="Chart 1">
               <a:extLst xmlns:a="http://schemas.openxmlformats.org/drawingml/2006/main">
@@ -1397,104 +1681,59 @@
       </w:r>
       <w:r>
         <w:rPr>
-          <w:b/>
-          <w:bCs/>
-          <w:sz w:val="22"/>
-          <w:szCs w:val="22"/>
-          <w:u w:val="single"/>
-        </w:rPr>
-        <w:t>Results and Discussion</w:t>
-      </w:r>
-    </w:p>
-    <w:p>
-      <w:pPr>
-        <w:jc w:val="both"/>
-        <w:rPr>
-          <w:sz w:val="22"/>
-          <w:szCs w:val="22"/>
-        </w:rPr>
-      </w:pPr>
-      <w:r>
-        <w:rPr>
-          <w:sz w:val="22"/>
-          <w:szCs w:val="22"/>
-        </w:rPr>
-        <w:t xml:space="preserve">Looking at the results left (Figure 1A&amp;B) and comparing the differences in performance of the Classification Tree(A) and that of the k-Nearest neighbour. Overall, the same pattern is repeated. At a low level of missing </w:t>
-      </w:r>
-      <w:proofErr w:type="gramStart"/>
-      <w:r>
-        <w:rPr>
-          <w:sz w:val="22"/>
-          <w:szCs w:val="22"/>
-        </w:rPr>
-        <w:t>values(</w:t>
-      </w:r>
-      <w:proofErr w:type="gramEnd"/>
-      <w:r>
-        <w:rPr>
-          <w:sz w:val="22"/>
-          <w:szCs w:val="22"/>
-        </w:rPr>
-        <w:t xml:space="preserve">10%), the mean imputation and the k-NN imputation perform very similarly. What is very interesting is how drastically the performance of the k-NN imputation method decreases as the proportion of missing values increase. Even more interesting is how ‘reliable’ the basic mean imputation was throughout the </w:t>
-      </w:r>
-      <w:r>
-        <w:rPr>
-          <w:sz w:val="22"/>
-          <w:szCs w:val="22"/>
-        </w:rPr>
-        <w:t>different proportions of missing values. This could purely be due to the structure of the data. When looking at the standard deviation of the different features, it was noted that the standard deviation was quite low</w:t>
-      </w:r>
-      <w:r>
-        <w:rPr>
-          <w:sz w:val="22"/>
-          <w:szCs w:val="22"/>
-        </w:rPr>
-        <w:t xml:space="preserve"> [CHECK THIS]</w:t>
-      </w:r>
-      <w:r>
-        <w:rPr>
-          <w:sz w:val="22"/>
-          <w:szCs w:val="22"/>
-        </w:rPr>
-        <w:t>, meaning that in this specific case, the mean approximation was best.</w:t>
-      </w:r>
-    </w:p>
-    <w:p>
-      <w:pPr>
-        <w:jc w:val="both"/>
-        <w:rPr>
-          <w:sz w:val="22"/>
-          <w:szCs w:val="22"/>
-        </w:rPr>
-      </w:pPr>
-    </w:p>
-    <w:p>
-      <w:pPr>
-        <w:jc w:val="both"/>
-        <w:rPr>
-          <w:sz w:val="22"/>
-          <w:szCs w:val="22"/>
-        </w:rPr>
-      </w:pPr>
-      <w:r>
-        <w:rPr>
+          <w:rFonts w:ascii="Aptos Narrow" w:hAnsi="Aptos Narrow" w:cs="Times New Roman (Body CS)"/>
+          <w:spacing w:val="-4"/>
+          <w:sz w:val="22"/>
+          <w:szCs w:val="22"/>
+        </w:rPr>
+        <w:t>to the control (represented by the darkest purple and blue bars)</w:t>
+      </w:r>
+      <w:r>
+        <w:rPr>
+          <w:rFonts w:ascii="Aptos Narrow" w:hAnsi="Aptos Narrow" w:cs="Times New Roman (Body CS)"/>
+          <w:spacing w:val="-4"/>
+          <w:sz w:val="22"/>
+          <w:szCs w:val="22"/>
+        </w:rPr>
+        <w:t xml:space="preserve">. What is very interesting is how drastically the performance of the k-NN imputation method decreases as the proportion of missing values increase. Even more interesting is how ‘reliable’ the basic mean imputation was throughout the </w:t>
+      </w:r>
+      <w:r>
+        <w:rPr>
+          <w:rFonts w:ascii="Aptos Narrow" w:hAnsi="Aptos Narrow" w:cs="Times New Roman (Body CS)"/>
+          <w:spacing w:val="-4"/>
+          <w:sz w:val="22"/>
+          <w:szCs w:val="22"/>
+        </w:rPr>
+        <w:t xml:space="preserve">different proportions of missing values. This could purely be due to the structure of the data. </w:t>
+      </w:r>
+      <w:r>
+        <w:rPr>
+          <w:rFonts w:ascii="Aptos Narrow" w:hAnsi="Aptos Narrow" w:cs="Times New Roman (Body CS)"/>
+          <w:spacing w:val="-4"/>
+          <w:sz w:val="22"/>
+          <w:szCs w:val="22"/>
+        </w:rPr>
+        <w:t xml:space="preserve">Another possibility could </w:t>
+      </w:r>
+      <w:r>
+        <w:rPr>
+          <w:rFonts w:ascii="Aptos Narrow" w:hAnsi="Aptos Narrow" w:cs="Times New Roman (Body CS)"/>
           <w:noProof/>
-          <w:sz w:val="22"/>
-          <w:szCs w:val="22"/>
+          <w:spacing w:val="-4"/>
         </w:rPr>
         <w:drawing>
-          <wp:anchor distT="0" distB="0" distL="114300" distR="114300" simplePos="0" relativeHeight="251668480" behindDoc="0" locked="0" layoutInCell="1" allowOverlap="1" wp14:anchorId="1E276B5E" wp14:editId="556F553D">
+          <wp:anchor distT="0" distB="0" distL="114300" distR="114300" simplePos="0" relativeHeight="251667456" behindDoc="0" locked="0" layoutInCell="1" allowOverlap="1" wp14:anchorId="1FCD0921" wp14:editId="5C272627">
             <wp:simplePos x="0" y="0"/>
             <wp:positionH relativeFrom="column">
-              <wp:posOffset>4031615</wp:posOffset>
+              <wp:posOffset>4073525</wp:posOffset>
             </wp:positionH>
-            <wp:positionV relativeFrom="page">
-              <wp:posOffset>2143125</wp:posOffset>
+            <wp:positionV relativeFrom="paragraph">
+              <wp:posOffset>1729105</wp:posOffset>
             </wp:positionV>
             <wp:extent cx="2844800" cy="150495"/>
             <wp:effectExtent l="0" t="0" r="0" b="1905"/>
             <wp:wrapNone/>
-            <wp:docPr id="1368540568" name="Picture 1"/>
+            <wp:docPr id="1060315494" name="Picture 1"/>
             <wp:cNvGraphicFramePr>
               <a:graphicFrameLocks xmlns:a="http://schemas.openxmlformats.org/drawingml/2006/main" noChangeAspect="1"/>
             </wp:cNvGraphicFramePr>
@@ -1540,20 +1779,31 @@
       </w:r>
       <w:r>
         <w:rPr>
+          <w:rFonts w:ascii="Aptos Narrow" w:hAnsi="Aptos Narrow" w:cs="Times New Roman (Body CS)"/>
+          <w:spacing w:val="-4"/>
+          <w:sz w:val="22"/>
+          <w:szCs w:val="22"/>
+        </w:rPr>
+        <w:t xml:space="preserve">be that prior to imputation the numeric features of the dataset was </w:t>
+      </w:r>
+      <w:r>
+        <w:rPr>
+          <w:rFonts w:ascii="Aptos Narrow" w:hAnsi="Aptos Narrow" w:cs="Times New Roman (Body CS)"/>
           <w:noProof/>
+          <w:spacing w:val="-4"/>
           <w:sz w:val="22"/>
           <w:szCs w:val="22"/>
         </w:rPr>
         <mc:AlternateContent>
           <mc:Choice Requires="wps">
             <w:drawing>
-              <wp:anchor distT="0" distB="0" distL="114300" distR="114300" simplePos="0" relativeHeight="251665408" behindDoc="0" locked="0" layoutInCell="1" allowOverlap="1" wp14:anchorId="2B061C47" wp14:editId="637953F0">
+              <wp:anchor distT="0" distB="0" distL="114300" distR="114300" simplePos="0" relativeHeight="251665408" behindDoc="0" locked="0" layoutInCell="1" allowOverlap="1" wp14:anchorId="2B061C47" wp14:editId="3C47E194">
                 <wp:simplePos x="0" y="0"/>
                 <wp:positionH relativeFrom="column">
-                  <wp:posOffset>4011295</wp:posOffset>
+                  <wp:posOffset>4077687</wp:posOffset>
                 </wp:positionH>
                 <wp:positionV relativeFrom="page">
-                  <wp:posOffset>2351736</wp:posOffset>
+                  <wp:posOffset>2463221</wp:posOffset>
                 </wp:positionV>
                 <wp:extent cx="301625" cy="397510"/>
                 <wp:effectExtent l="0" t="0" r="3175" b="0"/>
@@ -1624,11 +1874,7 @@
           </mc:Choice>
           <mc:Fallback>
             <w:pict>
-              <v:shapetype w14:anchorId="2B061C47" id="_x0000_t202" coordsize="21600,21600" o:spt="202" path="m,l,21600r21600,l21600,xe">
-                <v:stroke joinstyle="miter"/>
-                <v:path gradientshapeok="t" o:connecttype="rect"/>
-              </v:shapetype>
-              <v:shape id="_x0000_s1027" type="#_x0000_t202" style="position:absolute;left:0;text-align:left;margin-left:315.85pt;margin-top:185.2pt;width:23.75pt;height:31.3pt;z-index:251665408;visibility:visible;mso-wrap-style:square;mso-width-percent:0;mso-height-percent:0;mso-wrap-distance-left:9pt;mso-wrap-distance-top:0;mso-wrap-distance-right:9pt;mso-wrap-distance-bottom:0;mso-position-horizontal:absolute;mso-position-horizontal-relative:text;mso-position-vertical:absolute;mso-position-vertical-relative:page;mso-width-percent:0;mso-height-percent:0;mso-width-relative:margin;mso-height-relative:margin;v-text-anchor:top" o:gfxdata="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" fillcolor="white [3201]" stroked="f" strokeweight=".5pt">
+              <v:shape w14:anchorId="2B061C47" id="_x0000_s1027" type="#_x0000_t202" style="position:absolute;left:0;text-align:left;margin-left:321.1pt;margin-top:193.95pt;width:23.75pt;height:31.3pt;z-index:251665408;visibility:visible;mso-wrap-style:square;mso-width-percent:0;mso-height-percent:0;mso-wrap-distance-left:9pt;mso-wrap-distance-top:0;mso-wrap-distance-right:9pt;mso-wrap-distance-bottom:0;mso-position-horizontal:absolute;mso-position-horizontal-relative:text;mso-position-vertical:absolute;mso-position-vertical-relative:page;mso-width-percent:0;mso-height-percent:0;mso-width-relative:margin;mso-height-relative:margin;v-text-anchor:top" o:gfxdata="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" fillcolor="white [3201]" stroked="f" strokeweight=".5pt">
                 <v:textbox>
                   <w:txbxContent>
                     <w:p>
@@ -1662,21 +1908,48 @@
       </w:r>
       <w:r>
         <w:rPr>
+          <w:rFonts w:ascii="Aptos Narrow" w:hAnsi="Aptos Narrow" w:cs="Times New Roman (Body CS)"/>
+          <w:spacing w:val="-4"/>
+          <w:sz w:val="22"/>
+          <w:szCs w:val="22"/>
+        </w:rPr>
+        <w:t xml:space="preserve">normalised (using min-max scaling as the distributions were not gaussian). This normalisation may have had an influence on the calculated means.  It is interesting to note that the pattern mentioned above is the same in </w:t>
+      </w:r>
+      <w:r>
+        <w:rPr>
+          <w:rFonts w:ascii="Aptos Narrow" w:hAnsi="Aptos Narrow" w:cs="Times New Roman (Body CS)"/>
+          <w:spacing w:val="-4"/>
+          <w:sz w:val="22"/>
+          <w:szCs w:val="22"/>
+        </w:rPr>
+        <w:t>both models</w:t>
+      </w:r>
+      <w:r>
+        <w:rPr>
+          <w:rFonts w:ascii="Aptos Narrow" w:hAnsi="Aptos Narrow" w:cs="Times New Roman (Body CS)"/>
+          <w:spacing w:val="-4"/>
+          <w:sz w:val="22"/>
+          <w:szCs w:val="22"/>
+        </w:rPr>
+        <w:t xml:space="preserve"> used </w:t>
+      </w:r>
+      <w:r>
+        <w:rPr>
+          <w:rFonts w:ascii="Aptos Narrow" w:hAnsi="Aptos Narrow" w:cs="Times New Roman (Body CS)"/>
           <w:noProof/>
-          <w:sz w:val="22"/>
-          <w:szCs w:val="22"/>
+          <w:spacing w:val="-4"/>
         </w:rPr>
         <w:drawing>
-          <wp:anchor distT="0" distB="0" distL="114300" distR="114300" simplePos="0" relativeHeight="251660288" behindDoc="0" locked="0" layoutInCell="1" allowOverlap="1" wp14:anchorId="54B70FE2" wp14:editId="6D087DEA">
+          <wp:anchor distT="0" distB="0" distL="114300" distR="114300" simplePos="0" relativeHeight="251660288" behindDoc="0" locked="0" layoutInCell="1" allowOverlap="1" wp14:anchorId="54B70FE2" wp14:editId="7D0CBE67">
             <wp:simplePos x="0" y="0"/>
             <wp:positionH relativeFrom="column">
-              <wp:posOffset>3996055</wp:posOffset>
+              <wp:posOffset>4047291</wp:posOffset>
             </wp:positionH>
             <wp:positionV relativeFrom="page">
-              <wp:posOffset>2297430</wp:posOffset>
+              <wp:posOffset>2408838</wp:posOffset>
             </wp:positionV>
-            <wp:extent cx="2868930" cy="2075180"/>
-            <wp:effectExtent l="0" t="0" r="13970" b="7620"/>
+            <wp:extent cx="2868295" cy="2042160"/>
+            <wp:effectExtent l="0" t="0" r="14605" b="15240"/>
             <wp:wrapSquare wrapText="bothSides"/>
             <wp:docPr id="845962978" name="Chart 2">
               <a:extLst xmlns:a="http://schemas.openxmlformats.org/drawingml/2006/main">
@@ -1702,145 +1975,44 @@
       </w:r>
       <w:r>
         <w:rPr>
-          <w:sz w:val="22"/>
-          <w:szCs w:val="22"/>
-        </w:rPr>
-        <w:t>According to [</w:t>
-      </w:r>
-      <w:r>
-        <w:rPr>
-          <w:i/>
-          <w:iCs/>
-          <w:sz w:val="22"/>
-          <w:szCs w:val="22"/>
-        </w:rPr>
-        <w:t xml:space="preserve">A comparison of </w:t>
-      </w:r>
-      <w:r>
-        <w:rPr>
-          <w:sz w:val="22"/>
-          <w:szCs w:val="22"/>
-        </w:rPr>
-        <w:t xml:space="preserve">imputation methods using machine learning </w:t>
-      </w:r>
-      <w:proofErr w:type="gramStart"/>
-      <w:r>
-        <w:rPr>
-          <w:sz w:val="22"/>
-          <w:szCs w:val="22"/>
-        </w:rPr>
-        <w:t>models ]</w:t>
-      </w:r>
-      <w:proofErr w:type="gramEnd"/>
-      <w:r>
-        <w:rPr>
-          <w:sz w:val="22"/>
-          <w:szCs w:val="22"/>
-        </w:rPr>
-        <w:t xml:space="preserve"> the type of dataset is an important factor when deciding on a imputation method. They found that k-NN worked better for some datasets than others. Conversely [Comparison of Performance of Data Imputation Methods for Numeric Dataset] found that the type of dataset did not have an influence on imputation performance. They did however find that the k-NN imputation generally outperformed the mean imputation. These and other studies [ref numbers], have found that the proportion of missing data also does not influence the imputation performance. This is in contrast to what we found. This could be because…</w:t>
+          <w:rFonts w:ascii="Aptos Narrow" w:hAnsi="Aptos Narrow" w:cs="Times New Roman (Body CS)"/>
+          <w:spacing w:val="-4"/>
+          <w:sz w:val="22"/>
+          <w:szCs w:val="22"/>
+        </w:rPr>
+        <w:t>for evaluation.</w:t>
       </w:r>
     </w:p>
     <w:p>
       <w:pPr>
+        <w:ind w:left="397"/>
         <w:jc w:val="both"/>
         <w:rPr>
-          <w:sz w:val="22"/>
-          <w:szCs w:val="22"/>
-        </w:rPr>
-      </w:pPr>
-    </w:p>
-    <w:p>
-      <w:pPr>
-        <w:jc w:val="both"/>
-        <w:rPr>
-          <w:sz w:val="22"/>
-          <w:szCs w:val="22"/>
-        </w:rPr>
-      </w:pPr>
-    </w:p>
-    <w:p>
-      <w:pPr>
-        <w:pStyle w:val="ListParagraph"/>
-        <w:numPr>
-          <w:ilvl w:val="0"/>
-          <w:numId w:val="4"/>
-        </w:numPr>
-        <w:spacing w:after="160"/>
-        <w:jc w:val="both"/>
-        <w:rPr>
-          <w:b/>
-          <w:bCs/>
-          <w:sz w:val="22"/>
-          <w:szCs w:val="22"/>
-          <w:u w:val="single"/>
-        </w:rPr>
-      </w:pPr>
-      <w:r>
-        <w:rPr>
-          <w:b/>
-          <w:bCs/>
-          <w:sz w:val="22"/>
-          <w:szCs w:val="22"/>
-          <w:u w:val="single"/>
-        </w:rPr>
-        <w:t xml:space="preserve">Flowchart Development </w:t>
-      </w:r>
-    </w:p>
-    <w:p>
-      <w:pPr>
-        <w:pStyle w:val="ListParagraph"/>
-        <w:numPr>
-          <w:ilvl w:val="0"/>
-          <w:numId w:val="4"/>
-        </w:numPr>
-        <w:spacing w:after="160"/>
-        <w:jc w:val="both"/>
-        <w:rPr>
-          <w:b/>
-          <w:bCs/>
-          <w:sz w:val="22"/>
-          <w:szCs w:val="22"/>
-          <w:u w:val="single"/>
-        </w:rPr>
-      </w:pPr>
-      <w:r>
-        <w:rPr>
-          <w:b/>
-          <w:bCs/>
-          <w:sz w:val="22"/>
-          <w:szCs w:val="22"/>
-          <w:u w:val="single"/>
-        </w:rPr>
-        <w:t xml:space="preserve">Conclusion </w:t>
-      </w:r>
-    </w:p>
-    <w:p>
-      <w:pPr>
-        <w:jc w:val="both"/>
-        <w:rPr>
-          <w:sz w:val="22"/>
-          <w:szCs w:val="22"/>
-        </w:rPr>
-      </w:pPr>
-      <w:r>
-        <w:rPr>
+          <w:rFonts w:ascii="Aptos Narrow" w:hAnsi="Aptos Narrow" w:cs="Times New Roman (Body CS)"/>
+          <w:spacing w:val="-4"/>
+          <w:sz w:val="22"/>
+          <w:szCs w:val="22"/>
+        </w:rPr>
+      </w:pPr>
+      <w:r>
+        <w:rPr>
+          <w:rFonts w:ascii="Aptos Narrow" w:hAnsi="Aptos Narrow" w:cs="Times New Roman (Body CS)"/>
           <w:noProof/>
-          <w:sz w:val="22"/>
-          <w:szCs w:val="22"/>
+          <w:spacing w:val="-4"/>
         </w:rPr>
         <w:drawing>
-          <wp:anchor distT="0" distB="0" distL="114300" distR="114300" simplePos="0" relativeHeight="251666432" behindDoc="0" locked="0" layoutInCell="1" allowOverlap="1" wp14:anchorId="287303A6" wp14:editId="1F387F10">
+          <wp:anchor distT="0" distB="0" distL="114300" distR="114300" simplePos="0" relativeHeight="251668480" behindDoc="0" locked="0" layoutInCell="1" allowOverlap="1" wp14:anchorId="207DE82F" wp14:editId="6D46EB2C">
             <wp:simplePos x="0" y="0"/>
             <wp:positionH relativeFrom="column">
-              <wp:posOffset>4011599</wp:posOffset>
+              <wp:posOffset>4059231</wp:posOffset>
             </wp:positionH>
             <wp:positionV relativeFrom="page">
-              <wp:posOffset>4242435</wp:posOffset>
+              <wp:posOffset>4300855</wp:posOffset>
             </wp:positionV>
             <wp:extent cx="2844800" cy="150495"/>
             <wp:effectExtent l="0" t="0" r="0" b="1905"/>
             <wp:wrapNone/>
-            <wp:docPr id="1060315494" name="Picture 1"/>
+            <wp:docPr id="1368540568" name="Picture 1"/>
             <wp:cNvGraphicFramePr>
               <a:graphicFrameLocks xmlns:a="http://schemas.openxmlformats.org/drawingml/2006/main" noChangeAspect="1"/>
             </wp:cNvGraphicFramePr>
@@ -1886,57 +2058,25 @@
       </w:r>
       <w:r>
         <w:rPr>
-          <w:sz w:val="22"/>
-          <w:szCs w:val="22"/>
-        </w:rPr>
-        <w:t xml:space="preserve">In conclusion, the analysis of the </w:t>
-      </w:r>
-    </w:p>
-    <w:p>
-      <w:pPr>
-        <w:jc w:val="both"/>
-        <w:rPr>
-          <w:sz w:val="22"/>
-          <w:szCs w:val="22"/>
-        </w:rPr>
-      </w:pPr>
-    </w:p>
-    <w:p>
-      <w:pPr>
-        <w:pStyle w:val="ListParagraph"/>
-        <w:numPr>
-          <w:ilvl w:val="0"/>
-          <w:numId w:val="4"/>
-        </w:numPr>
-        <w:spacing w:after="160"/>
-        <w:jc w:val="both"/>
-        <w:rPr>
-          <w:b/>
-          <w:bCs/>
-          <w:sz w:val="22"/>
-          <w:szCs w:val="22"/>
-          <w:u w:val="single"/>
-        </w:rPr>
-      </w:pPr>
-      <w:r>
-        <w:rPr>
+          <w:rFonts w:ascii="Aptos Narrow" w:hAnsi="Aptos Narrow" w:cs="Times New Roman (Body CS)"/>
           <w:noProof/>
+          <w:spacing w:val="-4"/>
           <w:sz w:val="22"/>
           <w:szCs w:val="22"/>
         </w:rPr>
         <mc:AlternateContent>
           <mc:Choice Requires="wps">
             <w:drawing>
-              <wp:anchor distT="0" distB="0" distL="114300" distR="114300" simplePos="0" relativeHeight="251659264" behindDoc="0" locked="0" layoutInCell="1" allowOverlap="1" wp14:anchorId="26658F7B" wp14:editId="73FB8EFD">
+              <wp:anchor distT="0" distB="0" distL="114300" distR="114300" simplePos="0" relativeHeight="251659264" behindDoc="0" locked="0" layoutInCell="1" allowOverlap="1" wp14:anchorId="26658F7B" wp14:editId="35E201FC">
                 <wp:simplePos x="0" y="0"/>
                 <wp:positionH relativeFrom="column">
-                  <wp:posOffset>4004365</wp:posOffset>
+                  <wp:posOffset>4047291</wp:posOffset>
                 </wp:positionH>
                 <wp:positionV relativeFrom="page">
-                  <wp:posOffset>4370622</wp:posOffset>
+                  <wp:posOffset>4451141</wp:posOffset>
                 </wp:positionV>
-                <wp:extent cx="2868295" cy="818515"/>
-                <wp:effectExtent l="0" t="0" r="14605" b="6985"/>
+                <wp:extent cx="2874010" cy="818515"/>
+                <wp:effectExtent l="0" t="0" r="8890" b="6985"/>
                 <wp:wrapSquare wrapText="bothSides"/>
                 <wp:docPr id="1152631868" name="Text Box 1"/>
                 <wp:cNvGraphicFramePr/>
@@ -1947,7 +2087,7 @@
                       <wps:spPr>
                         <a:xfrm>
                           <a:off x="0" y="0"/>
-                          <a:ext cx="2868295" cy="818515"/>
+                          <a:ext cx="2874010" cy="818515"/>
                         </a:xfrm>
                         <a:prstGeom prst="rect">
                           <a:avLst/>
@@ -2025,7 +2165,7 @@
           </mc:Choice>
           <mc:Fallback>
             <w:pict>
-              <v:shape w14:anchorId="26658F7B" id="_x0000_s1028" type="#_x0000_t202" style="position:absolute;left:0;text-align:left;margin-left:315.3pt;margin-top:344.15pt;width:225.85pt;height:64.45pt;z-index:251659264;visibility:visible;mso-wrap-style:square;mso-width-percent:0;mso-height-percent:0;mso-wrap-distance-left:9pt;mso-wrap-distance-top:0;mso-wrap-distance-right:9pt;mso-wrap-distance-bottom:0;mso-position-horizontal:absolute;mso-position-horizontal-relative:text;mso-position-vertical:absolute;mso-position-vertical-relative:page;mso-width-percent:0;mso-height-percent:0;mso-width-relative:margin;mso-height-relative:margin;v-text-anchor:top" o:gfxdata="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" fillcolor="white [3201]" strokeweight=".5pt">
+              <v:shape w14:anchorId="26658F7B" id="_x0000_s1028" type="#_x0000_t202" style="position:absolute;left:0;text-align:left;margin-left:318.7pt;margin-top:350.5pt;width:226.3pt;height:64.45pt;z-index:251659264;visibility:visible;mso-wrap-style:square;mso-width-percent:0;mso-height-percent:0;mso-wrap-distance-left:9pt;mso-wrap-distance-top:0;mso-wrap-distance-right:9pt;mso-wrap-distance-bottom:0;mso-position-horizontal:absolute;mso-position-horizontal-relative:text;mso-position-vertical:absolute;mso-position-vertical-relative:page;mso-width-percent:0;mso-height-percent:0;mso-width-relative:margin;mso-height-relative:margin;v-text-anchor:top" o:gfxdata="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" fillcolor="white [3201]" strokeweight=".5pt">
                 <v:textbox>
                   <w:txbxContent>
                     <w:p>
@@ -2078,30 +2218,660 @@
       </w:r>
       <w:r>
         <w:rPr>
+          <w:rFonts w:ascii="Aptos Narrow" w:hAnsi="Aptos Narrow" w:cs="Times New Roman (Body CS)"/>
+          <w:spacing w:val="-4"/>
+          <w:sz w:val="22"/>
+          <w:szCs w:val="22"/>
+        </w:rPr>
+        <w:t xml:space="preserve">According to </w:t>
+      </w:r>
+      <w:r>
+        <w:rPr>
+          <w:rFonts w:ascii="Aptos Narrow" w:hAnsi="Aptos Narrow" w:cs="Times New Roman (Body CS)"/>
+          <w:spacing w:val="-4"/>
+          <w:sz w:val="22"/>
+          <w:szCs w:val="22"/>
+        </w:rPr>
+        <w:t xml:space="preserve">Suh &amp; Song, </w:t>
+      </w:r>
+      <w:r>
+        <w:rPr>
+          <w:rFonts w:ascii="Aptos Narrow" w:hAnsi="Aptos Narrow" w:cs="Times New Roman (Body CS)"/>
+          <w:spacing w:val="-4"/>
+          <w:sz w:val="22"/>
+          <w:szCs w:val="22"/>
+        </w:rPr>
+        <w:t xml:space="preserve">the type of dataset is an important factor when deciding on </w:t>
+      </w:r>
+      <w:proofErr w:type="gramStart"/>
+      <w:r>
+        <w:rPr>
+          <w:rFonts w:ascii="Aptos Narrow" w:hAnsi="Aptos Narrow" w:cs="Times New Roman (Body CS)"/>
+          <w:spacing w:val="-4"/>
+          <w:sz w:val="22"/>
+          <w:szCs w:val="22"/>
+        </w:rPr>
+        <w:t>a</w:t>
+      </w:r>
+      <w:proofErr w:type="gramEnd"/>
+      <w:r>
+        <w:rPr>
+          <w:rFonts w:ascii="Aptos Narrow" w:hAnsi="Aptos Narrow" w:cs="Times New Roman (Body CS)"/>
+          <w:spacing w:val="-4"/>
+          <w:sz w:val="22"/>
+          <w:szCs w:val="22"/>
+        </w:rPr>
+        <w:t xml:space="preserve"> imputation method</w:t>
+      </w:r>
+      <w:r>
+        <w:rPr>
+          <w:rFonts w:ascii="Aptos Narrow" w:hAnsi="Aptos Narrow" w:cs="Times New Roman (Body CS)"/>
+          <w:spacing w:val="-4"/>
+          <w:sz w:val="22"/>
+          <w:szCs w:val="22"/>
+        </w:rPr>
+        <w:t xml:space="preserve"> [1]</w:t>
+      </w:r>
+      <w:r>
+        <w:rPr>
+          <w:rFonts w:ascii="Aptos Narrow" w:hAnsi="Aptos Narrow" w:cs="Times New Roman (Body CS)"/>
+          <w:spacing w:val="-4"/>
+          <w:sz w:val="22"/>
+          <w:szCs w:val="22"/>
+        </w:rPr>
+        <w:t xml:space="preserve">. They found that k-NN worked better for some datasets than others. Conversely </w:t>
+      </w:r>
+      <w:r>
+        <w:rPr>
+          <w:rFonts w:ascii="Aptos Narrow" w:hAnsi="Aptos Narrow" w:cs="Times New Roman (Body CS)"/>
+          <w:spacing w:val="-4"/>
+          <w:sz w:val="22"/>
+          <w:szCs w:val="22"/>
+        </w:rPr>
+        <w:t>Jadhav et.al.</w:t>
+      </w:r>
+      <w:r>
+        <w:rPr>
+          <w:rFonts w:ascii="Aptos Narrow" w:hAnsi="Aptos Narrow" w:cs="Times New Roman (Body CS)"/>
+          <w:spacing w:val="-4"/>
+          <w:sz w:val="22"/>
+          <w:szCs w:val="22"/>
+        </w:rPr>
+        <w:t xml:space="preserve"> found that the type of dataset did not have an influence on imputation performance</w:t>
+      </w:r>
+      <w:r>
+        <w:rPr>
+          <w:rFonts w:ascii="Aptos Narrow" w:hAnsi="Aptos Narrow" w:cs="Times New Roman (Body CS)"/>
+          <w:spacing w:val="-4"/>
+          <w:sz w:val="22"/>
+          <w:szCs w:val="22"/>
+        </w:rPr>
+        <w:t xml:space="preserve"> [2]</w:t>
+      </w:r>
+      <w:r>
+        <w:rPr>
+          <w:rFonts w:ascii="Aptos Narrow" w:hAnsi="Aptos Narrow" w:cs="Times New Roman (Body CS)"/>
+          <w:spacing w:val="-4"/>
+          <w:sz w:val="22"/>
+          <w:szCs w:val="22"/>
+        </w:rPr>
+        <w:t xml:space="preserve">. They did however find that the k-NN imputation generally outperformed the mean imputation. </w:t>
+      </w:r>
+      <w:r>
+        <w:rPr>
+          <w:rFonts w:ascii="Aptos Narrow" w:hAnsi="Aptos Narrow" w:cs="Times New Roman (Body CS)"/>
+          <w:spacing w:val="-4"/>
+          <w:sz w:val="22"/>
+          <w:szCs w:val="22"/>
+        </w:rPr>
+        <w:t xml:space="preserve">Comparing our results to those of Suh &amp; </w:t>
+      </w:r>
+      <w:r>
+        <w:rPr>
+          <w:rFonts w:ascii="Aptos Narrow" w:hAnsi="Aptos Narrow" w:cs="Times New Roman (Body CS)"/>
+          <w:spacing w:val="-4"/>
+          <w:sz w:val="22"/>
+          <w:szCs w:val="22"/>
+        </w:rPr>
+        <w:t>Song who</w:t>
+      </w:r>
+      <w:r>
+        <w:rPr>
+          <w:rFonts w:ascii="Aptos Narrow" w:hAnsi="Aptos Narrow" w:cs="Times New Roman (Body CS)"/>
+          <w:spacing w:val="-4"/>
+          <w:sz w:val="22"/>
+          <w:szCs w:val="22"/>
+        </w:rPr>
+        <w:t xml:space="preserve"> also used the </w:t>
+      </w:r>
+      <w:proofErr w:type="gramStart"/>
+      <w:r>
+        <w:rPr>
+          <w:rFonts w:ascii="Aptos Narrow" w:hAnsi="Aptos Narrow" w:cs="Times New Roman (Body CS)"/>
+          <w:spacing w:val="-4"/>
+          <w:sz w:val="22"/>
+          <w:szCs w:val="22"/>
+        </w:rPr>
+        <w:t>Adult</w:t>
+      </w:r>
+      <w:proofErr w:type="gramEnd"/>
+      <w:r>
+        <w:rPr>
+          <w:rFonts w:ascii="Aptos Narrow" w:hAnsi="Aptos Narrow" w:cs="Times New Roman (Body CS)"/>
+          <w:spacing w:val="-4"/>
+          <w:sz w:val="22"/>
+          <w:szCs w:val="22"/>
+        </w:rPr>
+        <w:t xml:space="preserve"> dataset in their analysis) we found that our results were different. In their study the k-NN performed better than the mean </w:t>
+      </w:r>
+      <w:r>
+        <w:rPr>
+          <w:rFonts w:ascii="Aptos Narrow" w:hAnsi="Aptos Narrow" w:cs="Times New Roman (Body CS)"/>
+          <w:spacing w:val="-4"/>
+          <w:sz w:val="22"/>
+          <w:szCs w:val="22"/>
+        </w:rPr>
+        <w:t>imputation [1]</w:t>
+      </w:r>
+      <w:r>
+        <w:rPr>
+          <w:rFonts w:ascii="Aptos Narrow" w:hAnsi="Aptos Narrow" w:cs="Times New Roman (Body CS)"/>
+          <w:spacing w:val="-4"/>
+          <w:sz w:val="22"/>
+          <w:szCs w:val="22"/>
+        </w:rPr>
+        <w:t>.</w:t>
+      </w:r>
+      <w:r>
+        <w:rPr>
+          <w:rFonts w:ascii="Aptos Narrow" w:hAnsi="Aptos Narrow" w:cs="Times New Roman (Body CS)"/>
+          <w:spacing w:val="-4"/>
+          <w:sz w:val="22"/>
+          <w:szCs w:val="22"/>
+        </w:rPr>
+        <w:t xml:space="preserve"> The difference is probably due to the different performance evaluation methods used. Where we evaluated the effectiveness of the imputation by evaluating the performance of two classification models Suh &amp; Song constructed their own performance metric (the imputation performance metric – IPM), specifically designed to evaluate the effectiveness of imputation. This metric can handle mixed datasets of both categorical and numeric features.</w:t>
+      </w:r>
+    </w:p>
+    <w:p>
+      <w:pPr>
+        <w:jc w:val="both"/>
+        <w:rPr>
+          <w:spacing w:val="-4"/>
+          <w:sz w:val="22"/>
+          <w:szCs w:val="22"/>
+        </w:rPr>
+      </w:pPr>
+    </w:p>
+    <w:p>
+      <w:pPr>
+        <w:pStyle w:val="ListParagraph"/>
+        <w:numPr>
+          <w:ilvl w:val="0"/>
+          <w:numId w:val="4"/>
+        </w:numPr>
+        <w:jc w:val="both"/>
+        <w:rPr>
           <w:b/>
           <w:bCs/>
+          <w:spacing w:val="-4"/>
           <w:sz w:val="22"/>
           <w:szCs w:val="22"/>
           <w:u w:val="single"/>
         </w:rPr>
-        <w:t>References</w:t>
+      </w:pPr>
+      <w:r>
+        <w:rPr>
+          <w:b/>
+          <w:bCs/>
+          <w:spacing w:val="-4"/>
+          <w:sz w:val="22"/>
+          <w:szCs w:val="22"/>
+          <w:u w:val="single"/>
+        </w:rPr>
+        <w:t xml:space="preserve">Flowchart Development </w:t>
       </w:r>
     </w:p>
     <w:p>
       <w:pPr>
-        <w:rPr>
-          <w:sz w:val="22"/>
-          <w:szCs w:val="22"/>
-        </w:rPr>
-      </w:pPr>
+        <w:jc w:val="both"/>
+        <w:rPr>
+          <w:rFonts w:ascii="Aptos Narrow" w:hAnsi="Aptos Narrow" w:cs="Times New Roman (Body CS)"/>
+          <w:spacing w:val="-4"/>
+          <w:sz w:val="22"/>
+          <w:szCs w:val="22"/>
+        </w:rPr>
+      </w:pPr>
+      <w:r>
+        <w:rPr>
+          <w:rFonts w:ascii="Aptos Narrow" w:hAnsi="Aptos Narrow" w:cs="Times New Roman (Body CS)"/>
+          <w:spacing w:val="-4"/>
+          <w:sz w:val="22"/>
+          <w:szCs w:val="22"/>
+        </w:rPr>
+        <w:t xml:space="preserve">Below is a compact version of the flowchart developed. A </w:t>
+      </w:r>
+      <w:proofErr w:type="gramStart"/>
+      <w:r>
+        <w:rPr>
+          <w:rFonts w:ascii="Aptos Narrow" w:hAnsi="Aptos Narrow" w:cs="Times New Roman (Body CS)"/>
+          <w:spacing w:val="-4"/>
+          <w:sz w:val="22"/>
+          <w:szCs w:val="22"/>
+        </w:rPr>
+        <w:t>full sized</w:t>
+      </w:r>
+      <w:proofErr w:type="gramEnd"/>
+      <w:r>
+        <w:rPr>
+          <w:rFonts w:ascii="Aptos Narrow" w:hAnsi="Aptos Narrow" w:cs="Times New Roman (Body CS)"/>
+          <w:spacing w:val="-4"/>
+          <w:sz w:val="22"/>
+          <w:szCs w:val="22"/>
+        </w:rPr>
+        <w:t xml:space="preserve"> version can be found attached to the end of this report.</w:t>
+      </w:r>
     </w:p>
     <w:p>
       <w:pPr>
-        <w:rPr>
-          <w:sz w:val="22"/>
-          <w:szCs w:val="22"/>
-        </w:rPr>
-      </w:pPr>
+        <w:spacing w:after="160"/>
+        <w:jc w:val="both"/>
+        <w:rPr>
+          <w:b/>
+          <w:bCs/>
+          <w:spacing w:val="-4"/>
+          <w:sz w:val="22"/>
+          <w:szCs w:val="22"/>
+          <w:u w:val="single"/>
+        </w:rPr>
+      </w:pPr>
+      <w:r>
+        <w:rPr>
+          <w:b/>
+          <w:bCs/>
+          <w:noProof/>
+          <w:spacing w:val="-4"/>
+          <w:sz w:val="22"/>
+          <w:szCs w:val="22"/>
+          <w:u w:val="single"/>
+        </w:rPr>
+        <mc:AlternateContent>
+          <mc:Choice Requires="wps">
+            <w:drawing>
+              <wp:anchor distT="0" distB="0" distL="114300" distR="114300" simplePos="0" relativeHeight="251669504" behindDoc="0" locked="0" layoutInCell="1" allowOverlap="1" wp14:anchorId="3590BB1E" wp14:editId="1A673118">
+                <wp:simplePos x="0" y="0"/>
+                <wp:positionH relativeFrom="column">
+                  <wp:posOffset>-70351</wp:posOffset>
+                </wp:positionH>
+                <wp:positionV relativeFrom="paragraph">
+                  <wp:posOffset>74796</wp:posOffset>
+                </wp:positionV>
+                <wp:extent cx="6614383" cy="2329384"/>
+                <wp:effectExtent l="0" t="0" r="15240" b="7620"/>
+                <wp:wrapNone/>
+                <wp:docPr id="930912199" name="Rectangle 1"/>
+                <wp:cNvGraphicFramePr/>
+                <a:graphic xmlns:a="http://schemas.openxmlformats.org/drawingml/2006/main">
+                  <a:graphicData uri="http://schemas.microsoft.com/office/word/2010/wordprocessingShape">
+                    <wps:wsp>
+                      <wps:cNvSpPr/>
+                      <wps:spPr>
+                        <a:xfrm>
+                          <a:off x="0" y="0"/>
+                          <a:ext cx="6614383" cy="2329384"/>
+                        </a:xfrm>
+                        <a:prstGeom prst="rect">
+                          <a:avLst/>
+                        </a:prstGeom>
+                      </wps:spPr>
+                      <wps:style>
+                        <a:lnRef idx="2">
+                          <a:schemeClr val="accent1">
+                            <a:shade val="15000"/>
+                          </a:schemeClr>
+                        </a:lnRef>
+                        <a:fillRef idx="1">
+                          <a:schemeClr val="accent1"/>
+                        </a:fillRef>
+                        <a:effectRef idx="0">
+                          <a:schemeClr val="accent1"/>
+                        </a:effectRef>
+                        <a:fontRef idx="minor">
+                          <a:schemeClr val="lt1"/>
+                        </a:fontRef>
+                      </wps:style>
+                      <wps:bodyPr rot="0" spcFirstLastPara="0" vertOverflow="overflow" horzOverflow="overflow" vert="horz" wrap="square" lIns="91440" tIns="45720" rIns="91440" bIns="45720" numCol="1" spcCol="0" rtlCol="0" fromWordArt="0" anchor="ctr" anchorCtr="0" forceAA="0" compatLnSpc="1">
+                        <a:prstTxWarp prst="textNoShape">
+                          <a:avLst/>
+                        </a:prstTxWarp>
+                        <a:noAutofit/>
+                      </wps:bodyPr>
+                    </wps:wsp>
+                  </a:graphicData>
+                </a:graphic>
+              </wp:anchor>
+            </w:drawing>
+          </mc:Choice>
+          <mc:Fallback>
+            <w:pict>
+              <v:rect w14:anchorId="54EB4567" id="Rectangle 1" o:spid="_x0000_s1026" style="position:absolute;margin-left:-5.55pt;margin-top:5.9pt;width:520.8pt;height:183.4pt;z-index:251669504;visibility:visible;mso-wrap-style:square;mso-wrap-distance-left:9pt;mso-wrap-distance-top:0;mso-wrap-distance-right:9pt;mso-wrap-distance-bottom:0;mso-position-horizontal:absolute;mso-position-horizontal-relative:text;mso-position-vertical:absolute;mso-position-vertical-relative:text;v-text-anchor:middle" o:gfxdata="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" fillcolor="#156082 [3204]" strokecolor="#030e13 [484]" strokeweight="1pt"/>
+            </w:pict>
+          </mc:Fallback>
+        </mc:AlternateContent>
+      </w:r>
+    </w:p>
+    <w:p>
+      <w:pPr>
+        <w:spacing w:after="160"/>
+        <w:jc w:val="both"/>
+        <w:rPr>
+          <w:b/>
+          <w:bCs/>
+          <w:spacing w:val="-4"/>
+          <w:sz w:val="22"/>
+          <w:szCs w:val="22"/>
+          <w:u w:val="single"/>
+        </w:rPr>
+      </w:pPr>
+    </w:p>
+    <w:p>
+      <w:pPr>
+        <w:spacing w:after="160"/>
+        <w:jc w:val="both"/>
+        <w:rPr>
+          <w:b/>
+          <w:bCs/>
+          <w:spacing w:val="-4"/>
+          <w:sz w:val="22"/>
+          <w:szCs w:val="22"/>
+          <w:u w:val="single"/>
+        </w:rPr>
+      </w:pPr>
+    </w:p>
+    <w:p>
+      <w:pPr>
+        <w:spacing w:after="160"/>
+        <w:jc w:val="both"/>
+        <w:rPr>
+          <w:b/>
+          <w:bCs/>
+          <w:spacing w:val="-4"/>
+          <w:sz w:val="22"/>
+          <w:szCs w:val="22"/>
+          <w:u w:val="single"/>
+        </w:rPr>
+      </w:pPr>
+    </w:p>
+    <w:p>
+      <w:pPr>
+        <w:spacing w:after="160"/>
+        <w:jc w:val="both"/>
+        <w:rPr>
+          <w:b/>
+          <w:bCs/>
+          <w:spacing w:val="-4"/>
+          <w:sz w:val="22"/>
+          <w:szCs w:val="22"/>
+          <w:u w:val="single"/>
+        </w:rPr>
+      </w:pPr>
+    </w:p>
+    <w:p>
+      <w:pPr>
+        <w:spacing w:after="160"/>
+        <w:jc w:val="both"/>
+        <w:rPr>
+          <w:b/>
+          <w:bCs/>
+          <w:spacing w:val="-4"/>
+          <w:sz w:val="22"/>
+          <w:szCs w:val="22"/>
+          <w:u w:val="single"/>
+        </w:rPr>
+      </w:pPr>
+    </w:p>
+    <w:p>
+      <w:pPr>
+        <w:spacing w:after="160"/>
+        <w:jc w:val="both"/>
+        <w:rPr>
+          <w:b/>
+          <w:bCs/>
+          <w:spacing w:val="-4"/>
+          <w:sz w:val="22"/>
+          <w:szCs w:val="22"/>
+          <w:u w:val="single"/>
+        </w:rPr>
+      </w:pPr>
+    </w:p>
+    <w:p>
+      <w:pPr>
+        <w:spacing w:after="160"/>
+        <w:jc w:val="both"/>
+        <w:rPr>
+          <w:b/>
+          <w:bCs/>
+          <w:spacing w:val="-4"/>
+          <w:sz w:val="22"/>
+          <w:szCs w:val="22"/>
+          <w:u w:val="single"/>
+        </w:rPr>
+      </w:pPr>
+    </w:p>
+    <w:p>
+      <w:pPr>
+        <w:spacing w:after="160"/>
+        <w:jc w:val="both"/>
+        <w:rPr>
+          <w:b/>
+          <w:bCs/>
+          <w:spacing w:val="-4"/>
+          <w:sz w:val="22"/>
+          <w:szCs w:val="22"/>
+          <w:u w:val="single"/>
+        </w:rPr>
+      </w:pPr>
+    </w:p>
+    <w:p>
+      <w:pPr>
+        <w:pStyle w:val="ListParagraph"/>
+        <w:numPr>
+          <w:ilvl w:val="0"/>
+          <w:numId w:val="4"/>
+        </w:numPr>
+        <w:jc w:val="both"/>
+        <w:rPr>
+          <w:b/>
+          <w:bCs/>
+          <w:spacing w:val="-4"/>
+          <w:sz w:val="22"/>
+          <w:szCs w:val="22"/>
+          <w:u w:val="single"/>
+        </w:rPr>
+      </w:pPr>
+      <w:r>
+        <w:rPr>
+          <w:b/>
+          <w:bCs/>
+          <w:spacing w:val="-4"/>
+          <w:sz w:val="22"/>
+          <w:szCs w:val="22"/>
+          <w:u w:val="single"/>
+        </w:rPr>
+        <w:t xml:space="preserve">Conclusion </w:t>
+      </w:r>
+    </w:p>
+    <w:p>
+      <w:pPr>
+        <w:jc w:val="both"/>
+        <w:rPr>
+          <w:spacing w:val="-4"/>
+          <w:sz w:val="22"/>
+          <w:szCs w:val="22"/>
+        </w:rPr>
+      </w:pPr>
+      <w:r>
+        <w:rPr>
+          <w:spacing w:val="-4"/>
+          <w:sz w:val="22"/>
+          <w:szCs w:val="22"/>
+        </w:rPr>
+        <w:t xml:space="preserve">In conclusion, the analysis of the </w:t>
+      </w:r>
+      <w:r>
+        <w:rPr>
+          <w:spacing w:val="-4"/>
+          <w:sz w:val="22"/>
+          <w:szCs w:val="22"/>
+        </w:rPr>
+        <w:t xml:space="preserve">analysis of the effectiveness of two different single imputation methods indicated that in some cases the </w:t>
+      </w:r>
+      <w:r>
+        <w:rPr>
+          <w:spacing w:val="-4"/>
+          <w:sz w:val="22"/>
+          <w:szCs w:val="22"/>
+        </w:rPr>
+        <w:t>simplest</w:t>
+      </w:r>
+      <w:r>
+        <w:rPr>
+          <w:spacing w:val="-4"/>
+          <w:sz w:val="22"/>
+          <w:szCs w:val="22"/>
+        </w:rPr>
+        <w:t xml:space="preserve"> mean imputation may sometimes be the best. To get a clearer picture of this, it is recommended that the study is repeated using multiple datasets, and a variety of ways to calculate the effectiveness and performance of the imputation method.</w:t>
+      </w:r>
+    </w:p>
+    <w:p>
+      <w:pPr>
+        <w:jc w:val="both"/>
+        <w:rPr>
+          <w:spacing w:val="-4"/>
+          <w:sz w:val="22"/>
+          <w:szCs w:val="22"/>
+        </w:rPr>
+      </w:pPr>
+    </w:p>
+    <w:p>
+      <w:pPr>
+        <w:pStyle w:val="ListParagraph"/>
+        <w:numPr>
+          <w:ilvl w:val="0"/>
+          <w:numId w:val="4"/>
+        </w:numPr>
+        <w:jc w:val="both"/>
+        <w:rPr>
+          <w:b/>
+          <w:bCs/>
+          <w:spacing w:val="-4"/>
+          <w:sz w:val="22"/>
+          <w:szCs w:val="22"/>
+          <w:u w:val="single"/>
+        </w:rPr>
+      </w:pPr>
+      <w:r>
+        <w:rPr>
+          <w:b/>
+          <w:bCs/>
+          <w:spacing w:val="-4"/>
+          <w:sz w:val="22"/>
+          <w:szCs w:val="22"/>
+          <w:u w:val="single"/>
+        </w:rPr>
+        <w:t>References</w:t>
+      </w:r>
+    </w:p>
+    <w:p>
+      <w:pPr>
+        <w:pStyle w:val="NormalWeb"/>
+        <w:numPr>
+          <w:ilvl w:val="0"/>
+          <w:numId w:val="8"/>
+        </w:numPr>
+        <w:spacing w:before="0" w:beforeAutospacing="0" w:after="0" w:afterAutospacing="0"/>
+        <w:ind w:left="357" w:hanging="357"/>
+        <w:rPr>
+          <w:rFonts w:ascii="Aptos Narrow" w:hAnsi="Aptos Narrow"/>
+          <w:spacing w:val="-4"/>
+          <w:sz w:val="20"/>
+          <w:szCs w:val="20"/>
+        </w:rPr>
+      </w:pPr>
+      <w:r>
+        <w:rPr>
+          <w:rFonts w:ascii="Aptos Narrow" w:hAnsi="Aptos Narrow"/>
+          <w:spacing w:val="-4"/>
+          <w:sz w:val="20"/>
+          <w:szCs w:val="20"/>
+        </w:rPr>
+        <w:t xml:space="preserve">H. Suh and J. Song, “A comparison of imputation methods using machine learning models,” </w:t>
+      </w:r>
+      <w:r>
+        <w:rPr>
+          <w:rFonts w:ascii="Aptos Narrow" w:hAnsi="Aptos Narrow"/>
+          <w:i/>
+          <w:iCs/>
+          <w:spacing w:val="-4"/>
+          <w:sz w:val="20"/>
+          <w:szCs w:val="20"/>
+        </w:rPr>
+        <w:t>Communications for Statistical Applications and Methods</w:t>
+      </w:r>
+      <w:r>
+        <w:rPr>
+          <w:rFonts w:ascii="Aptos Narrow" w:hAnsi="Aptos Narrow"/>
+          <w:spacing w:val="-4"/>
+          <w:sz w:val="20"/>
+          <w:szCs w:val="20"/>
+        </w:rPr>
+        <w:t>, vol. 30, no. 3, pp. 331–341, May 2023. doi:10.29220/csam.2023.30.3.331</w:t>
+      </w:r>
+    </w:p>
+    <w:p>
+      <w:pPr>
+        <w:pStyle w:val="NormalWeb"/>
+        <w:numPr>
+          <w:ilvl w:val="0"/>
+          <w:numId w:val="8"/>
+        </w:numPr>
+        <w:spacing w:before="0" w:beforeAutospacing="0" w:after="0" w:afterAutospacing="0"/>
+        <w:ind w:left="357" w:hanging="357"/>
+        <w:rPr>
+          <w:rFonts w:ascii="Aptos Narrow" w:hAnsi="Aptos Narrow"/>
+          <w:spacing w:val="-4"/>
+          <w:sz w:val="20"/>
+          <w:szCs w:val="20"/>
+        </w:rPr>
+      </w:pPr>
+      <w:r>
+        <w:rPr>
+          <w:rFonts w:ascii="Aptos Narrow" w:hAnsi="Aptos Narrow"/>
+          <w:spacing w:val="-4"/>
+          <w:sz w:val="20"/>
+          <w:szCs w:val="20"/>
+        </w:rPr>
+        <w:t xml:space="preserve">Jadhav, D. Pramod, and K. Ramanathan, “Comparison of performance of data imputation methods for numeric dataset,” </w:t>
+      </w:r>
+      <w:r>
+        <w:rPr>
+          <w:rFonts w:ascii="Aptos Narrow" w:hAnsi="Aptos Narrow"/>
+          <w:i/>
+          <w:iCs/>
+          <w:spacing w:val="-4"/>
+          <w:sz w:val="20"/>
+          <w:szCs w:val="20"/>
+        </w:rPr>
+        <w:t>Applied Artificial Intelligence</w:t>
+      </w:r>
+      <w:r>
+        <w:rPr>
+          <w:rFonts w:ascii="Aptos Narrow" w:hAnsi="Aptos Narrow"/>
+          <w:spacing w:val="-4"/>
+          <w:sz w:val="20"/>
+          <w:szCs w:val="20"/>
+        </w:rPr>
+        <w:t xml:space="preserve">, vol. 33, no. 10, pp. 913–933, Jul. 2019. doi:10.1080/08839514.2019.1637138 </w:t>
+      </w:r>
     </w:p>
     <w:sectPr>
       <w:pgSz w:w="11906" w:h="16838"/>
@@ -2328,6 +3098,184 @@
     </w:lvl>
   </w:abstractNum>
   <w:abstractNum w:abstractNumId="2" w15:restartNumberingAfterBreak="0">
+    <w:nsid w:val="1DEC165C"/>
+    <w:multiLevelType w:val="hybridMultilevel"/>
+    <w:tmpl w:val="EC342958"/>
+    <w:lvl w:ilvl="0" w:tplc="BAC6DB9E">
+      <w:start w:val="1"/>
+      <w:numFmt w:val="decimal"/>
+      <w:lvlText w:val="[%1]"/>
+      <w:lvlJc w:val="left"/>
+      <w:pPr>
+        <w:ind w:left="360" w:hanging="360"/>
+      </w:pPr>
+      <w:rPr>
+        <w:rFonts w:hint="default"/>
+      </w:rPr>
+    </w:lvl>
+    <w:lvl w:ilvl="1" w:tplc="08090019" w:tentative="1">
+      <w:start w:val="1"/>
+      <w:numFmt w:val="lowerLetter"/>
+      <w:lvlText w:val="%2."/>
+      <w:lvlJc w:val="left"/>
+      <w:pPr>
+        <w:ind w:left="1080" w:hanging="360"/>
+      </w:pPr>
+    </w:lvl>
+    <w:lvl w:ilvl="2" w:tplc="0809001B" w:tentative="1">
+      <w:start w:val="1"/>
+      <w:numFmt w:val="lowerRoman"/>
+      <w:lvlText w:val="%3."/>
+      <w:lvlJc w:val="right"/>
+      <w:pPr>
+        <w:ind w:left="1800" w:hanging="180"/>
+      </w:pPr>
+    </w:lvl>
+    <w:lvl w:ilvl="3" w:tplc="0809000F" w:tentative="1">
+      <w:start w:val="1"/>
+      <w:numFmt w:val="decimal"/>
+      <w:lvlText w:val="%4."/>
+      <w:lvlJc w:val="left"/>
+      <w:pPr>
+        <w:ind w:left="2520" w:hanging="360"/>
+      </w:pPr>
+    </w:lvl>
+    <w:lvl w:ilvl="4" w:tplc="08090019" w:tentative="1">
+      <w:start w:val="1"/>
+      <w:numFmt w:val="lowerLetter"/>
+      <w:lvlText w:val="%5."/>
+      <w:lvlJc w:val="left"/>
+      <w:pPr>
+        <w:ind w:left="3240" w:hanging="360"/>
+      </w:pPr>
+    </w:lvl>
+    <w:lvl w:ilvl="5" w:tplc="0809001B" w:tentative="1">
+      <w:start w:val="1"/>
+      <w:numFmt w:val="lowerRoman"/>
+      <w:lvlText w:val="%6."/>
+      <w:lvlJc w:val="right"/>
+      <w:pPr>
+        <w:ind w:left="3960" w:hanging="180"/>
+      </w:pPr>
+    </w:lvl>
+    <w:lvl w:ilvl="6" w:tplc="0809000F" w:tentative="1">
+      <w:start w:val="1"/>
+      <w:numFmt w:val="decimal"/>
+      <w:lvlText w:val="%7."/>
+      <w:lvlJc w:val="left"/>
+      <w:pPr>
+        <w:ind w:left="4680" w:hanging="360"/>
+      </w:pPr>
+    </w:lvl>
+    <w:lvl w:ilvl="7" w:tplc="08090019" w:tentative="1">
+      <w:start w:val="1"/>
+      <w:numFmt w:val="lowerLetter"/>
+      <w:lvlText w:val="%8."/>
+      <w:lvlJc w:val="left"/>
+      <w:pPr>
+        <w:ind w:left="5400" w:hanging="360"/>
+      </w:pPr>
+    </w:lvl>
+    <w:lvl w:ilvl="8" w:tplc="0809001B" w:tentative="1">
+      <w:start w:val="1"/>
+      <w:numFmt w:val="lowerRoman"/>
+      <w:lvlText w:val="%9."/>
+      <w:lvlJc w:val="right"/>
+      <w:pPr>
+        <w:ind w:left="6120" w:hanging="180"/>
+      </w:pPr>
+    </w:lvl>
+  </w:abstractNum>
+  <w:abstractNum w:abstractNumId="3" w15:restartNumberingAfterBreak="0">
+    <w:nsid w:val="27DD167A"/>
+    <w:multiLevelType w:val="hybridMultilevel"/>
+    <w:tmpl w:val="1CBC9D6A"/>
+    <w:lvl w:ilvl="0" w:tplc="731EDC62">
+      <w:start w:val="1"/>
+      <w:numFmt w:val="upperLetter"/>
+      <w:lvlText w:val="%1."/>
+      <w:lvlJc w:val="left"/>
+      <w:pPr>
+        <w:ind w:left="757" w:hanging="360"/>
+      </w:pPr>
+      <w:rPr>
+        <w:rFonts w:hint="default"/>
+      </w:rPr>
+    </w:lvl>
+    <w:lvl w:ilvl="1" w:tplc="08090019" w:tentative="1">
+      <w:start w:val="1"/>
+      <w:numFmt w:val="lowerLetter"/>
+      <w:lvlText w:val="%2."/>
+      <w:lvlJc w:val="left"/>
+      <w:pPr>
+        <w:ind w:left="1477" w:hanging="360"/>
+      </w:pPr>
+    </w:lvl>
+    <w:lvl w:ilvl="2" w:tplc="0809001B" w:tentative="1">
+      <w:start w:val="1"/>
+      <w:numFmt w:val="lowerRoman"/>
+      <w:lvlText w:val="%3."/>
+      <w:lvlJc w:val="right"/>
+      <w:pPr>
+        <w:ind w:left="2197" w:hanging="180"/>
+      </w:pPr>
+    </w:lvl>
+    <w:lvl w:ilvl="3" w:tplc="0809000F" w:tentative="1">
+      <w:start w:val="1"/>
+      <w:numFmt w:val="decimal"/>
+      <w:lvlText w:val="%4."/>
+      <w:lvlJc w:val="left"/>
+      <w:pPr>
+        <w:ind w:left="2917" w:hanging="360"/>
+      </w:pPr>
+    </w:lvl>
+    <w:lvl w:ilvl="4" w:tplc="08090019" w:tentative="1">
+      <w:start w:val="1"/>
+      <w:numFmt w:val="lowerLetter"/>
+      <w:lvlText w:val="%5."/>
+      <w:lvlJc w:val="left"/>
+      <w:pPr>
+        <w:ind w:left="3637" w:hanging="360"/>
+      </w:pPr>
+    </w:lvl>
+    <w:lvl w:ilvl="5" w:tplc="0809001B" w:tentative="1">
+      <w:start w:val="1"/>
+      <w:numFmt w:val="lowerRoman"/>
+      <w:lvlText w:val="%6."/>
+      <w:lvlJc w:val="right"/>
+      <w:pPr>
+        <w:ind w:left="4357" w:hanging="180"/>
+      </w:pPr>
+    </w:lvl>
+    <w:lvl w:ilvl="6" w:tplc="0809000F" w:tentative="1">
+      <w:start w:val="1"/>
+      <w:numFmt w:val="decimal"/>
+      <w:lvlText w:val="%7."/>
+      <w:lvlJc w:val="left"/>
+      <w:pPr>
+        <w:ind w:left="5077" w:hanging="360"/>
+      </w:pPr>
+    </w:lvl>
+    <w:lvl w:ilvl="7" w:tplc="08090019" w:tentative="1">
+      <w:start w:val="1"/>
+      <w:numFmt w:val="lowerLetter"/>
+      <w:lvlText w:val="%8."/>
+      <w:lvlJc w:val="left"/>
+      <w:pPr>
+        <w:ind w:left="5797" w:hanging="360"/>
+      </w:pPr>
+    </w:lvl>
+    <w:lvl w:ilvl="8" w:tplc="0809001B" w:tentative="1">
+      <w:start w:val="1"/>
+      <w:numFmt w:val="lowerRoman"/>
+      <w:lvlText w:val="%9."/>
+      <w:lvlJc w:val="right"/>
+      <w:pPr>
+        <w:ind w:left="6517" w:hanging="180"/>
+      </w:pPr>
+    </w:lvl>
+  </w:abstractNum>
+  <w:abstractNum w:abstractNumId="4" w15:restartNumberingAfterBreak="0">
     <w:nsid w:val="32B035F9"/>
     <w:multiLevelType w:val="hybridMultilevel"/>
     <w:tmpl w:val="AF3AD3FC"/>
@@ -2440,7 +3388,7 @@
       </w:rPr>
     </w:lvl>
   </w:abstractNum>
-  <w:abstractNum w:abstractNumId="3" w15:restartNumberingAfterBreak="0">
+  <w:abstractNum w:abstractNumId="5" w15:restartNumberingAfterBreak="0">
     <w:nsid w:val="39617AB6"/>
     <w:multiLevelType w:val="multilevel"/>
     <w:tmpl w:val="033C88F6"/>
@@ -2553,7 +3501,7 @@
       </w:rPr>
     </w:lvl>
   </w:abstractNum>
-  <w:abstractNum w:abstractNumId="4" w15:restartNumberingAfterBreak="0">
+  <w:abstractNum w:abstractNumId="6" w15:restartNumberingAfterBreak="0">
     <w:nsid w:val="4D200FB9"/>
     <w:multiLevelType w:val="multilevel"/>
     <w:tmpl w:val="9912D48E"/>
@@ -2675,7 +3623,7 @@
       </w:rPr>
     </w:lvl>
   </w:abstractNum>
-  <w:abstractNum w:abstractNumId="5" w15:restartNumberingAfterBreak="0">
+  <w:abstractNum w:abstractNumId="7" w15:restartNumberingAfterBreak="0">
     <w:nsid w:val="7893696C"/>
     <w:multiLevelType w:val="hybridMultilevel"/>
     <w:tmpl w:val="34D8C97A"/>
@@ -2771,19 +3719,25 @@
     <w:abstractNumId w:val="1"/>
   </w:num>
   <w:num w:numId="3" w16cid:durableId="2122800572">
-    <w:abstractNumId w:val="2"/>
+    <w:abstractNumId w:val="4"/>
   </w:num>
   <w:num w:numId="4" w16cid:durableId="1960526713">
-    <w:abstractNumId w:val="3"/>
+    <w:abstractNumId w:val="5"/>
   </w:num>
   <w:num w:numId="5" w16cid:durableId="443499904">
-    <w:abstractNumId w:val="5"/>
+    <w:abstractNumId w:val="7"/>
   </w:num>
   <w:num w:numId="6" w16cid:durableId="216094559">
     <w:abstractNumId w:val="0"/>
   </w:num>
   <w:num w:numId="7" w16cid:durableId="1707563008">
-    <w:abstractNumId w:val="4"/>
+    <w:abstractNumId w:val="6"/>
+  </w:num>
+  <w:num w:numId="8" w16cid:durableId="110636382">
+    <w:abstractNumId w:val="2"/>
+  </w:num>
+  <w:num w:numId="9" w16cid:durableId="1049038726">
+    <w:abstractNumId w:val="3"/>
   </w:num>
 </w:numbering>
 </file>
@@ -3388,7 +4342,6 @@
   <w:style w:type="character" w:default="1" w:styleId="DefaultParagraphFont">
     <w:name w:val="Default Paragraph Font"/>
     <w:uiPriority w:val="1"/>
-    <w:semiHidden/>
     <w:unhideWhenUsed/>
   </w:style>
   <w:style w:type="table" w:default="1" w:styleId="TableNormal">
@@ -3753,7 +4706,6 @@
     <w:name w:val="Normal (Web)"/>
     <w:basedOn w:val="Normal"/>
     <w:uiPriority w:val="99"/>
-    <w:semiHidden/>
     <w:unhideWhenUsed/>
     <w:rsid w:val="00535DD1"/>
     <w:pPr>

</xml_diff>